<commit_message>
Normalisation et ajout d'innovation
</commit_message>
<xml_diff>
--- a/Gestion-des-risques.docx
+++ b/Gestion-des-risques.docx
@@ -29,13 +29,6 @@
         <w:pStyle w:val="NormalWeb"/>
         <w:spacing w:before="0" w:beforeAutospacing="0" w:after="0" w:afterAutospacing="0"/>
         <w:jc w:val="center"/>
-      </w:pPr>
-    </w:p>
-    <w:p>
-      <w:pPr>
-        <w:pStyle w:val="NormalWeb"/>
-        <w:spacing w:before="0" w:beforeAutospacing="0" w:after="0" w:afterAutospacing="0"/>
-        <w:jc w:val="center"/>
         <w:rPr>
           <w:rFonts w:ascii="Arial" w:hAnsi="Arial" w:cs="Arial"/>
           <w:color w:val="000000"/>
@@ -58,26 +51,6 @@
         <w:pStyle w:val="NormalWeb"/>
         <w:spacing w:before="0" w:beforeAutospacing="0" w:after="0" w:afterAutospacing="0"/>
         <w:jc w:val="center"/>
-      </w:pPr>
-    </w:p>
-    <w:p>
-      <w:pPr>
-        <w:pStyle w:val="NormalWeb"/>
-        <w:spacing w:before="0" w:beforeAutospacing="0" w:after="0" w:afterAutospacing="0"/>
-        <w:jc w:val="center"/>
-      </w:pPr>
-    </w:p>
-    <w:p>
-      <w:pPr>
-        <w:pStyle w:val="NormalWeb"/>
-        <w:spacing w:before="0" w:beforeAutospacing="0" w:after="0" w:afterAutospacing="0"/>
-      </w:pPr>
-    </w:p>
-    <w:p>
-      <w:pPr>
-        <w:pStyle w:val="NormalWeb"/>
-        <w:spacing w:before="0" w:beforeAutospacing="0" w:after="0" w:afterAutospacing="0"/>
-        <w:jc w:val="center"/>
         <w:rPr>
           <w:rFonts w:ascii="Arial" w:hAnsi="Arial" w:cs="Arial"/>
           <w:color w:val="000000"/>
@@ -100,19 +73,6 @@
         <w:pStyle w:val="NormalWeb"/>
         <w:spacing w:before="0" w:beforeAutospacing="0" w:after="0" w:afterAutospacing="0"/>
         <w:jc w:val="center"/>
-        <w:rPr>
-          <w:rFonts w:ascii="Arial" w:hAnsi="Arial" w:cs="Arial"/>
-          <w:color w:val="000000"/>
-          <w:sz w:val="40"/>
-          <w:szCs w:val="40"/>
-        </w:rPr>
-      </w:pPr>
-    </w:p>
-    <w:p>
-      <w:pPr>
-        <w:pStyle w:val="NormalWeb"/>
-        <w:spacing w:before="0" w:beforeAutospacing="0" w:after="0" w:afterAutospacing="0"/>
-        <w:jc w:val="center"/>
       </w:pPr>
     </w:p>
     <w:p>
@@ -150,7 +110,27 @@
           <w:sz w:val="22"/>
           <w:szCs w:val="22"/>
         </w:rPr>
-        <w:t>Conception d’un système de traitement numérique (GI)</w:t>
+        <w:t>Conception d’un système de traitement numérique (</w:t>
+      </w:r>
+      <w:bookmarkStart w:id="0" w:name="_GoBack"/>
+      <w:r>
+        <w:rPr>
+          <w:rFonts w:ascii="Arial" w:hAnsi="Arial" w:cs="Arial"/>
+          <w:color w:val="000000"/>
+          <w:sz w:val="22"/>
+          <w:szCs w:val="22"/>
+        </w:rPr>
+        <w:t>GI</w:t>
+      </w:r>
+      <w:bookmarkEnd w:id="0"/>
+      <w:r>
+        <w:rPr>
+          <w:rFonts w:ascii="Arial" w:hAnsi="Arial" w:cs="Arial"/>
+          <w:color w:val="000000"/>
+          <w:sz w:val="22"/>
+          <w:szCs w:val="22"/>
+        </w:rPr>
+        <w:t>)</w:t>
       </w:r>
     </w:p>
     <w:p>
@@ -200,19 +180,6 @@
           <w:szCs w:val="22"/>
         </w:rPr>
       </w:pPr>
-    </w:p>
-    <w:p>
-      <w:pPr>
-        <w:pStyle w:val="NormalWeb"/>
-        <w:spacing w:before="0" w:beforeAutospacing="0" w:after="0" w:afterAutospacing="0"/>
-        <w:jc w:val="center"/>
-        <w:rPr>
-          <w:rFonts w:ascii="Arial" w:hAnsi="Arial" w:cs="Arial"/>
-          <w:color w:val="000000"/>
-          <w:sz w:val="22"/>
-          <w:szCs w:val="22"/>
-        </w:rPr>
-      </w:pPr>
       <w:r>
         <w:rPr>
           <w:rFonts w:ascii="Arial" w:hAnsi="Arial" w:cs="Arial"/>
@@ -273,13 +240,6 @@
         </w:rPr>
         <w:t>Présenté par</w:t>
       </w:r>
-    </w:p>
-    <w:p>
-      <w:pPr>
-        <w:pStyle w:val="NormalWeb"/>
-        <w:spacing w:before="0" w:beforeAutospacing="0" w:after="0" w:afterAutospacing="0"/>
-        <w:jc w:val="center"/>
-      </w:pPr>
     </w:p>
     <w:p>
       <w:pPr>
@@ -339,8 +299,8 @@
         </w:rPr>
         <w:t xml:space="preserve">Alexandre Leclerc </w:t>
       </w:r>
-      <w:bookmarkStart w:id="0" w:name="OLE_LINK1"/>
-      <w:bookmarkStart w:id="1" w:name="OLE_LINK2"/>
+      <w:bookmarkStart w:id="1" w:name="OLE_LINK1"/>
+      <w:bookmarkStart w:id="2" w:name="OLE_LINK2"/>
       <w:r>
         <w:rPr>
           <w:rFonts w:ascii="Arial" w:hAnsi="Arial" w:cs="Arial"/>
@@ -350,8 +310,8 @@
         </w:rPr>
         <w:t>–</w:t>
       </w:r>
-      <w:bookmarkEnd w:id="0"/>
       <w:bookmarkEnd w:id="1"/>
+      <w:bookmarkEnd w:id="2"/>
       <w:r>
         <w:rPr>
           <w:rFonts w:ascii="Arial" w:hAnsi="Arial" w:cs="Arial"/>
@@ -635,6 +595,12 @@
       <w:pPr>
         <w:pStyle w:val="NormalWeb"/>
         <w:spacing w:before="0" w:beforeAutospacing="0" w:after="0" w:afterAutospacing="0"/>
+      </w:pPr>
+    </w:p>
+    <w:p>
+      <w:pPr>
+        <w:pStyle w:val="NormalWeb"/>
+        <w:spacing w:before="0" w:beforeAutospacing="0" w:after="0" w:afterAutospacing="0"/>
         <w:jc w:val="center"/>
         <w:rPr>
           <w:rFonts w:ascii="Arial" w:hAnsi="Arial" w:cs="Arial"/>
@@ -642,20 +608,18 @@
           <w:sz w:val="22"/>
           <w:szCs w:val="22"/>
         </w:rPr>
-      </w:pPr>
-    </w:p>
-    <w:p>
-      <w:pPr>
-        <w:pStyle w:val="NormalWeb"/>
-        <w:spacing w:before="0" w:beforeAutospacing="0" w:after="0" w:afterAutospacing="0"/>
-        <w:jc w:val="center"/>
-      </w:pPr>
-    </w:p>
-    <w:p>
-      <w:pPr>
-        <w:pStyle w:val="NormalWeb"/>
-        <w:spacing w:before="0" w:beforeAutospacing="0" w:after="0" w:afterAutospacing="0"/>
-        <w:jc w:val="center"/>
+        <w:sectPr>
+          <w:footerReference w:type="default" r:id="rId8"/>
+          <w:endnotePr>
+            <w:numFmt w:val="decimal"/>
+          </w:endnotePr>
+          <w:pgSz w:w="15840" w:h="12240" w:orient="landscape" w:code="1"/>
+          <w:pgMar w:top="567" w:right="567" w:bottom="567" w:left="567" w:header="567" w:footer="567" w:gutter="0"/>
+          <w:pgNumType w:fmt="lowerRoman" w:start="1"/>
+          <w:cols w:space="708"/>
+          <w:docGrid w:linePitch="360"/>
+          <w:printerSettings r:id="rId9"/>
+        </w:sectPr>
       </w:pPr>
       <w:r>
         <w:rPr>
@@ -664,49 +628,17 @@
           <w:sz w:val="22"/>
           <w:szCs w:val="22"/>
         </w:rPr>
-        <w:t>Sherbrooke – 9 juin 2016</w:t>
+        <w:t>Sherbrooke – 9 juin 201</w:t>
       </w:r>
-    </w:p>
-    <w:p>
-      <w:pPr>
-        <w:spacing w:after="0" w:line="240" w:lineRule="auto"/>
-        <w:sectPr>
-          <w:headerReference w:type="even" r:id="rId8"/>
-          <w:headerReference w:type="default" r:id="rId9"/>
-          <w:footerReference w:type="even" r:id="rId10"/>
-          <w:footerReference w:type="default" r:id="rId11"/>
-          <w:headerReference w:type="first" r:id="rId12"/>
-          <w:footerReference w:type="first" r:id="rId13"/>
-          <w:endnotePr>
-            <w:numFmt w:val="decimal"/>
-          </w:endnotePr>
-          <w:pgSz w:w="12240" w:h="15840" w:code="1"/>
-          <w:pgMar w:top="567" w:right="567" w:bottom="567" w:left="567" w:header="567" w:footer="567" w:gutter="0"/>
-          <w:cols w:space="708"/>
-          <w:docGrid w:linePitch="360"/>
-        </w:sectPr>
-      </w:pPr>
-    </w:p>
-    <w:p>
-      <w:pPr>
-        <w:pStyle w:val="Heading1"/>
-        <w:numPr>
-          <w:ilvl w:val="0"/>
-          <w:numId w:val="0"/>
-        </w:numPr>
-        <w:sectPr>
-          <w:footerReference w:type="default" r:id="rId14"/>
-          <w:endnotePr>
-            <w:numFmt w:val="decimal"/>
-          </w:endnotePr>
-          <w:type w:val="continuous"/>
-          <w:pgSz w:w="12240" w:h="15840" w:code="1"/>
-          <w:pgMar w:top="567" w:right="567" w:bottom="567" w:left="567" w:header="567" w:footer="567" w:gutter="0"/>
-          <w:pgNumType w:fmt="lowerRoman" w:start="1"/>
-          <w:cols w:space="708"/>
-          <w:docGrid w:linePitch="360"/>
-        </w:sectPr>
-      </w:pPr>
+      <w:r>
+        <w:rPr>
+          <w:rFonts w:ascii="Arial" w:hAnsi="Arial" w:cs="Arial"/>
+          <w:color w:val="000000"/>
+          <w:sz w:val="22"/>
+          <w:szCs w:val="22"/>
+        </w:rPr>
+        <w:t>6</w:t>
+      </w:r>
     </w:p>
     <w:p/>
     <w:p>
@@ -718,11 +650,11 @@
         </w:numPr>
         <w:jc w:val="center"/>
       </w:pPr>
-      <w:bookmarkStart w:id="2" w:name="_Toc453087667"/>
+      <w:bookmarkStart w:id="3" w:name="_Toc453087667"/>
       <w:r>
         <w:t>Table des matières</w:t>
       </w:r>
-      <w:bookmarkEnd w:id="2"/>
+      <w:bookmarkEnd w:id="3"/>
     </w:p>
     <w:p>
       <w:pPr>
@@ -1031,12 +963,12 @@
           <w:endnotePr>
             <w:numFmt w:val="decimal"/>
           </w:endnotePr>
-          <w:type w:val="continuous"/>
-          <w:pgSz w:w="12240" w:h="15840" w:code="1"/>
+          <w:pgSz w:w="15840" w:h="12240" w:orient="landscape" w:code="1"/>
           <w:pgMar w:top="567" w:right="567" w:bottom="567" w:left="567" w:header="567" w:footer="567" w:gutter="0"/>
           <w:pgNumType w:fmt="lowerRoman" w:start="1"/>
           <w:cols w:space="708"/>
           <w:docGrid w:linePitch="360"/>
+          <w:printerSettings r:id="rId10"/>
         </w:sectPr>
       </w:pPr>
       <w:r>
@@ -1050,16 +982,24 @@
       <w:pPr>
         <w:pStyle w:val="Heading1"/>
       </w:pPr>
-      <w:bookmarkStart w:id="3" w:name="_Toc453087668"/>
+      <w:bookmarkStart w:id="4" w:name="_Toc453087668"/>
       <w:r>
         <w:lastRenderedPageBreak/>
+        <w:t>AMDEC</w:t>
+      </w:r>
+    </w:p>
+    <w:p>
+      <w:pPr>
+        <w:pStyle w:val="Heading2"/>
+      </w:pPr>
+      <w:r>
         <w:t>Risques de gestion</w:t>
       </w:r>
-      <w:bookmarkEnd w:id="3"/>
+      <w:bookmarkEnd w:id="4"/>
     </w:p>
     <w:tbl>
       <w:tblPr>
-        <w:tblW w:w="11372" w:type="dxa"/>
+        <w:tblW w:w="13617" w:type="dxa"/>
         <w:tblInd w:w="55" w:type="dxa"/>
         <w:tblCellMar>
           <w:left w:w="70" w:type="dxa"/>
@@ -1068,15 +1008,15 @@
         <w:tblLook w:val="04A0" w:firstRow="1" w:lastRow="0" w:firstColumn="1" w:lastColumn="0" w:noHBand="0" w:noVBand="1"/>
       </w:tblPr>
       <w:tblGrid>
-        <w:gridCol w:w="1295"/>
-        <w:gridCol w:w="1304"/>
-        <w:gridCol w:w="1871"/>
-        <w:gridCol w:w="1871"/>
-        <w:gridCol w:w="281"/>
-        <w:gridCol w:w="366"/>
+        <w:gridCol w:w="2835"/>
+        <w:gridCol w:w="1701"/>
+        <w:gridCol w:w="1701"/>
+        <w:gridCol w:w="2268"/>
+        <w:gridCol w:w="397"/>
+        <w:gridCol w:w="397"/>
         <w:gridCol w:w="510"/>
         <w:gridCol w:w="475"/>
-        <w:gridCol w:w="1767"/>
+        <w:gridCol w:w="1701"/>
         <w:gridCol w:w="281"/>
         <w:gridCol w:w="366"/>
         <w:gridCol w:w="510"/>
@@ -1088,7 +1028,7 @@
         </w:trPr>
         <w:tc>
           <w:tcPr>
-            <w:tcW w:w="0" w:type="auto"/>
+            <w:tcW w:w="2835" w:type="dxa"/>
             <w:tcBorders>
               <w:top w:val="single" w:sz="4" w:space="0" w:color="auto"/>
               <w:left w:val="single" w:sz="4" w:space="0" w:color="auto"/>
@@ -1128,7 +1068,7 @@
         </w:tc>
         <w:tc>
           <w:tcPr>
-            <w:tcW w:w="1304" w:type="dxa"/>
+            <w:tcW w:w="1701" w:type="dxa"/>
             <w:tcBorders>
               <w:top w:val="single" w:sz="4" w:space="0" w:color="auto"/>
               <w:left w:val="nil"/>
@@ -1167,7 +1107,7 @@
         </w:tc>
         <w:tc>
           <w:tcPr>
-            <w:tcW w:w="1871" w:type="dxa"/>
+            <w:tcW w:w="1701" w:type="dxa"/>
             <w:tcBorders>
               <w:top w:val="single" w:sz="4" w:space="0" w:color="auto"/>
               <w:left w:val="nil"/>
@@ -1206,7 +1146,7 @@
         </w:tc>
         <w:tc>
           <w:tcPr>
-            <w:tcW w:w="1871" w:type="dxa"/>
+            <w:tcW w:w="2268" w:type="dxa"/>
             <w:tcBorders>
               <w:top w:val="single" w:sz="4" w:space="0" w:color="auto"/>
               <w:left w:val="nil"/>
@@ -1245,7 +1185,7 @@
         </w:tc>
         <w:tc>
           <w:tcPr>
-            <w:tcW w:w="0" w:type="auto"/>
+            <w:tcW w:w="397" w:type="dxa"/>
             <w:tcBorders>
               <w:top w:val="single" w:sz="4" w:space="0" w:color="auto"/>
               <w:left w:val="nil"/>
@@ -1284,7 +1224,7 @@
         </w:tc>
         <w:tc>
           <w:tcPr>
-            <w:tcW w:w="0" w:type="auto"/>
+            <w:tcW w:w="397" w:type="dxa"/>
             <w:tcBorders>
               <w:top w:val="single" w:sz="4" w:space="0" w:color="auto"/>
               <w:left w:val="nil"/>
@@ -1403,7 +1343,7 @@
         </w:tc>
         <w:tc>
           <w:tcPr>
-            <w:tcW w:w="0" w:type="auto"/>
+            <w:tcW w:w="1701" w:type="dxa"/>
             <w:tcBorders>
               <w:top w:val="single" w:sz="4" w:space="0" w:color="auto"/>
               <w:left w:val="nil"/>
@@ -1605,7 +1545,7 @@
         </w:trPr>
         <w:tc>
           <w:tcPr>
-            <w:tcW w:w="0" w:type="auto"/>
+            <w:tcW w:w="2835" w:type="dxa"/>
             <w:tcBorders>
               <w:top w:val="nil"/>
               <w:left w:val="single" w:sz="4" w:space="0" w:color="auto"/>
@@ -1639,7 +1579,7 @@
         </w:tc>
         <w:tc>
           <w:tcPr>
-            <w:tcW w:w="1304" w:type="dxa"/>
+            <w:tcW w:w="1701" w:type="dxa"/>
             <w:tcBorders>
               <w:top w:val="nil"/>
               <w:left w:val="nil"/>
@@ -1673,7 +1613,7 @@
         </w:tc>
         <w:tc>
           <w:tcPr>
-            <w:tcW w:w="1871" w:type="dxa"/>
+            <w:tcW w:w="1701" w:type="dxa"/>
             <w:tcBorders>
               <w:top w:val="nil"/>
               <w:left w:val="nil"/>
@@ -1707,7 +1647,7 @@
         </w:tc>
         <w:tc>
           <w:tcPr>
-            <w:tcW w:w="1871" w:type="dxa"/>
+            <w:tcW w:w="2268" w:type="dxa"/>
             <w:tcBorders>
               <w:top w:val="nil"/>
               <w:left w:val="nil"/>
@@ -1741,7 +1681,7 @@
         </w:tc>
         <w:tc>
           <w:tcPr>
-            <w:tcW w:w="0" w:type="auto"/>
+            <w:tcW w:w="397" w:type="dxa"/>
             <w:tcBorders>
               <w:top w:val="nil"/>
               <w:left w:val="nil"/>
@@ -1775,7 +1715,7 @@
         </w:tc>
         <w:tc>
           <w:tcPr>
-            <w:tcW w:w="0" w:type="auto"/>
+            <w:tcW w:w="397" w:type="dxa"/>
             <w:tcBorders>
               <w:top w:val="nil"/>
               <w:left w:val="nil"/>
@@ -1877,7 +1817,7 @@
         </w:tc>
         <w:tc>
           <w:tcPr>
-            <w:tcW w:w="0" w:type="auto"/>
+            <w:tcW w:w="1701" w:type="dxa"/>
             <w:tcBorders>
               <w:top w:val="nil"/>
               <w:left w:val="nil"/>
@@ -2070,7 +2010,7 @@
         </w:trPr>
         <w:tc>
           <w:tcPr>
-            <w:tcW w:w="0" w:type="auto"/>
+            <w:tcW w:w="2835" w:type="dxa"/>
             <w:tcBorders>
               <w:top w:val="nil"/>
               <w:left w:val="single" w:sz="4" w:space="0" w:color="auto"/>
@@ -2104,7 +2044,7 @@
         </w:tc>
         <w:tc>
           <w:tcPr>
-            <w:tcW w:w="1304" w:type="dxa"/>
+            <w:tcW w:w="1701" w:type="dxa"/>
             <w:tcBorders>
               <w:top w:val="nil"/>
               <w:left w:val="nil"/>
@@ -2138,7 +2078,7 @@
         </w:tc>
         <w:tc>
           <w:tcPr>
-            <w:tcW w:w="1871" w:type="dxa"/>
+            <w:tcW w:w="1701" w:type="dxa"/>
             <w:tcBorders>
               <w:top w:val="nil"/>
               <w:left w:val="nil"/>
@@ -2183,7 +2123,7 @@
         </w:tc>
         <w:tc>
           <w:tcPr>
-            <w:tcW w:w="1871" w:type="dxa"/>
+            <w:tcW w:w="2268" w:type="dxa"/>
             <w:tcBorders>
               <w:top w:val="nil"/>
               <w:left w:val="nil"/>
@@ -2217,7 +2157,7 @@
         </w:tc>
         <w:tc>
           <w:tcPr>
-            <w:tcW w:w="0" w:type="auto"/>
+            <w:tcW w:w="397" w:type="dxa"/>
             <w:tcBorders>
               <w:top w:val="nil"/>
               <w:left w:val="nil"/>
@@ -2251,7 +2191,7 @@
         </w:tc>
         <w:tc>
           <w:tcPr>
-            <w:tcW w:w="0" w:type="auto"/>
+            <w:tcW w:w="397" w:type="dxa"/>
             <w:tcBorders>
               <w:top w:val="nil"/>
               <w:left w:val="nil"/>
@@ -2353,7 +2293,7 @@
         </w:tc>
         <w:tc>
           <w:tcPr>
-            <w:tcW w:w="0" w:type="auto"/>
+            <w:tcW w:w="1701" w:type="dxa"/>
             <w:tcBorders>
               <w:top w:val="nil"/>
               <w:left w:val="nil"/>
@@ -2528,7 +2468,7 @@
         </w:trPr>
         <w:tc>
           <w:tcPr>
-            <w:tcW w:w="0" w:type="auto"/>
+            <w:tcW w:w="2835" w:type="dxa"/>
             <w:tcBorders>
               <w:top w:val="nil"/>
               <w:left w:val="single" w:sz="4" w:space="0" w:color="auto"/>
@@ -2562,7 +2502,7 @@
         </w:tc>
         <w:tc>
           <w:tcPr>
-            <w:tcW w:w="1304" w:type="dxa"/>
+            <w:tcW w:w="1701" w:type="dxa"/>
             <w:tcBorders>
               <w:top w:val="nil"/>
               <w:left w:val="nil"/>
@@ -2596,7 +2536,7 @@
         </w:tc>
         <w:tc>
           <w:tcPr>
-            <w:tcW w:w="1871" w:type="dxa"/>
+            <w:tcW w:w="1701" w:type="dxa"/>
             <w:tcBorders>
               <w:top w:val="nil"/>
               <w:left w:val="nil"/>
@@ -2630,7 +2570,7 @@
         </w:tc>
         <w:tc>
           <w:tcPr>
-            <w:tcW w:w="1871" w:type="dxa"/>
+            <w:tcW w:w="2268" w:type="dxa"/>
             <w:tcBorders>
               <w:top w:val="nil"/>
               <w:left w:val="nil"/>
@@ -2664,7 +2604,7 @@
         </w:tc>
         <w:tc>
           <w:tcPr>
-            <w:tcW w:w="0" w:type="auto"/>
+            <w:tcW w:w="397" w:type="dxa"/>
             <w:tcBorders>
               <w:top w:val="nil"/>
               <w:left w:val="nil"/>
@@ -2698,7 +2638,7 @@
         </w:tc>
         <w:tc>
           <w:tcPr>
-            <w:tcW w:w="0" w:type="auto"/>
+            <w:tcW w:w="397" w:type="dxa"/>
             <w:tcBorders>
               <w:top w:val="nil"/>
               <w:left w:val="nil"/>
@@ -2800,7 +2740,7 @@
         </w:tc>
         <w:tc>
           <w:tcPr>
-            <w:tcW w:w="0" w:type="auto"/>
+            <w:tcW w:w="1701" w:type="dxa"/>
             <w:tcBorders>
               <w:top w:val="nil"/>
               <w:left w:val="nil"/>
@@ -2993,7 +2933,7 @@
         </w:trPr>
         <w:tc>
           <w:tcPr>
-            <w:tcW w:w="0" w:type="auto"/>
+            <w:tcW w:w="2835" w:type="dxa"/>
             <w:tcBorders>
               <w:top w:val="nil"/>
               <w:left w:val="single" w:sz="4" w:space="0" w:color="auto"/>
@@ -3021,13 +2961,14 @@
                 <w:sz w:val="22"/>
                 <w:szCs w:val="22"/>
               </w:rPr>
+              <w:lastRenderedPageBreak/>
               <w:t>Définition des tâches</w:t>
             </w:r>
           </w:p>
         </w:tc>
         <w:tc>
           <w:tcPr>
-            <w:tcW w:w="1304" w:type="dxa"/>
+            <w:tcW w:w="1701" w:type="dxa"/>
             <w:tcBorders>
               <w:top w:val="nil"/>
               <w:left w:val="nil"/>
@@ -3061,7 +3002,7 @@
         </w:tc>
         <w:tc>
           <w:tcPr>
-            <w:tcW w:w="1871" w:type="dxa"/>
+            <w:tcW w:w="1701" w:type="dxa"/>
             <w:tcBorders>
               <w:top w:val="nil"/>
               <w:left w:val="nil"/>
@@ -3113,7 +3054,7 @@
         </w:tc>
         <w:tc>
           <w:tcPr>
-            <w:tcW w:w="1871" w:type="dxa"/>
+            <w:tcW w:w="2268" w:type="dxa"/>
             <w:tcBorders>
               <w:top w:val="nil"/>
               <w:left w:val="nil"/>
@@ -3147,7 +3088,7 @@
         </w:tc>
         <w:tc>
           <w:tcPr>
-            <w:tcW w:w="0" w:type="auto"/>
+            <w:tcW w:w="397" w:type="dxa"/>
             <w:tcBorders>
               <w:top w:val="nil"/>
               <w:left w:val="nil"/>
@@ -3181,7 +3122,7 @@
         </w:tc>
         <w:tc>
           <w:tcPr>
-            <w:tcW w:w="0" w:type="auto"/>
+            <w:tcW w:w="397" w:type="dxa"/>
             <w:tcBorders>
               <w:top w:val="nil"/>
               <w:left w:val="nil"/>
@@ -3283,7 +3224,7 @@
         </w:tc>
         <w:tc>
           <w:tcPr>
-            <w:tcW w:w="0" w:type="auto"/>
+            <w:tcW w:w="1701" w:type="dxa"/>
             <w:tcBorders>
               <w:top w:val="nil"/>
               <w:left w:val="nil"/>
@@ -3458,7 +3399,7 @@
         </w:trPr>
         <w:tc>
           <w:tcPr>
-            <w:tcW w:w="0" w:type="auto"/>
+            <w:tcW w:w="2835" w:type="dxa"/>
             <w:tcBorders>
               <w:top w:val="nil"/>
               <w:left w:val="single" w:sz="4" w:space="0" w:color="auto"/>
@@ -3492,7 +3433,7 @@
         </w:tc>
         <w:tc>
           <w:tcPr>
-            <w:tcW w:w="1304" w:type="dxa"/>
+            <w:tcW w:w="1701" w:type="dxa"/>
             <w:tcBorders>
               <w:top w:val="nil"/>
               <w:left w:val="nil"/>
@@ -3526,7 +3467,7 @@
         </w:tc>
         <w:tc>
           <w:tcPr>
-            <w:tcW w:w="1871" w:type="dxa"/>
+            <w:tcW w:w="1701" w:type="dxa"/>
             <w:tcBorders>
               <w:top w:val="nil"/>
               <w:left w:val="nil"/>
@@ -3560,7 +3501,7 @@
         </w:tc>
         <w:tc>
           <w:tcPr>
-            <w:tcW w:w="1871" w:type="dxa"/>
+            <w:tcW w:w="2268" w:type="dxa"/>
             <w:tcBorders>
               <w:top w:val="nil"/>
               <w:left w:val="nil"/>
@@ -3594,7 +3535,7 @@
         </w:tc>
         <w:tc>
           <w:tcPr>
-            <w:tcW w:w="0" w:type="auto"/>
+            <w:tcW w:w="397" w:type="dxa"/>
             <w:tcBorders>
               <w:top w:val="nil"/>
               <w:left w:val="nil"/>
@@ -3628,7 +3569,7 @@
         </w:tc>
         <w:tc>
           <w:tcPr>
-            <w:tcW w:w="0" w:type="auto"/>
+            <w:tcW w:w="397" w:type="dxa"/>
             <w:tcBorders>
               <w:top w:val="nil"/>
               <w:left w:val="nil"/>
@@ -3730,7 +3671,7 @@
         </w:tc>
         <w:tc>
           <w:tcPr>
-            <w:tcW w:w="0" w:type="auto"/>
+            <w:tcW w:w="1701" w:type="dxa"/>
             <w:tcBorders>
               <w:top w:val="nil"/>
               <w:left w:val="nil"/>
@@ -3905,7 +3846,7 @@
         </w:trPr>
         <w:tc>
           <w:tcPr>
-            <w:tcW w:w="0" w:type="auto"/>
+            <w:tcW w:w="2835" w:type="dxa"/>
             <w:tcBorders>
               <w:top w:val="nil"/>
               <w:left w:val="single" w:sz="4" w:space="0" w:color="auto"/>
@@ -3933,14 +3874,13 @@
                 <w:sz w:val="22"/>
                 <w:szCs w:val="22"/>
               </w:rPr>
-              <w:lastRenderedPageBreak/>
               <w:t>Gestions des versions du code</w:t>
             </w:r>
           </w:p>
         </w:tc>
         <w:tc>
           <w:tcPr>
-            <w:tcW w:w="1304" w:type="dxa"/>
+            <w:tcW w:w="1701" w:type="dxa"/>
             <w:tcBorders>
               <w:top w:val="nil"/>
               <w:left w:val="nil"/>
@@ -3974,7 +3914,7 @@
         </w:tc>
         <w:tc>
           <w:tcPr>
-            <w:tcW w:w="1871" w:type="dxa"/>
+            <w:tcW w:w="1701" w:type="dxa"/>
             <w:tcBorders>
               <w:top w:val="nil"/>
               <w:left w:val="nil"/>
@@ -4008,7 +3948,7 @@
         </w:tc>
         <w:tc>
           <w:tcPr>
-            <w:tcW w:w="1871" w:type="dxa"/>
+            <w:tcW w:w="2268" w:type="dxa"/>
             <w:tcBorders>
               <w:top w:val="nil"/>
               <w:left w:val="nil"/>
@@ -4042,7 +3982,7 @@
         </w:tc>
         <w:tc>
           <w:tcPr>
-            <w:tcW w:w="0" w:type="auto"/>
+            <w:tcW w:w="397" w:type="dxa"/>
             <w:tcBorders>
               <w:top w:val="nil"/>
               <w:left w:val="nil"/>
@@ -4076,7 +4016,7 @@
         </w:tc>
         <w:tc>
           <w:tcPr>
-            <w:tcW w:w="0" w:type="auto"/>
+            <w:tcW w:w="397" w:type="dxa"/>
             <w:tcBorders>
               <w:top w:val="nil"/>
               <w:left w:val="nil"/>
@@ -4178,7 +4118,7 @@
         </w:tc>
         <w:tc>
           <w:tcPr>
-            <w:tcW w:w="0" w:type="auto"/>
+            <w:tcW w:w="1701" w:type="dxa"/>
             <w:tcBorders>
               <w:top w:val="nil"/>
               <w:left w:val="nil"/>
@@ -4416,36 +4356,36 @@
     </w:p>
     <w:p>
       <w:pPr>
-        <w:pStyle w:val="Heading1"/>
-      </w:pPr>
-      <w:bookmarkStart w:id="4" w:name="_Toc453087669"/>
+        <w:pStyle w:val="Heading2"/>
+      </w:pPr>
+      <w:bookmarkStart w:id="5" w:name="_Toc453087669"/>
       <w:r>
         <w:lastRenderedPageBreak/>
         <w:t>Risque social</w:t>
       </w:r>
-      <w:bookmarkEnd w:id="4"/>
+      <w:bookmarkEnd w:id="5"/>
     </w:p>
     <w:tbl>
       <w:tblPr>
-        <w:tblW w:w="11395" w:type="dxa"/>
+        <w:tblW w:w="13812" w:type="dxa"/>
         <w:tblInd w:w="108" w:type="dxa"/>
         <w:tblLayout w:type="fixed"/>
         <w:tblLook w:val="04A0" w:firstRow="1" w:lastRow="0" w:firstColumn="1" w:lastColumn="0" w:noHBand="0" w:noVBand="1"/>
       </w:tblPr>
       <w:tblGrid>
-        <w:gridCol w:w="1304"/>
-        <w:gridCol w:w="1304"/>
-        <w:gridCol w:w="1871"/>
-        <w:gridCol w:w="1871"/>
-        <w:gridCol w:w="283"/>
-        <w:gridCol w:w="369"/>
+        <w:gridCol w:w="2835"/>
+        <w:gridCol w:w="1701"/>
+        <w:gridCol w:w="1701"/>
+        <w:gridCol w:w="2268"/>
+        <w:gridCol w:w="397"/>
+        <w:gridCol w:w="397"/>
+        <w:gridCol w:w="527"/>
+        <w:gridCol w:w="476"/>
+        <w:gridCol w:w="1701"/>
+        <w:gridCol w:w="397"/>
+        <w:gridCol w:w="397"/>
         <w:gridCol w:w="510"/>
-        <w:gridCol w:w="476"/>
-        <w:gridCol w:w="1769"/>
-        <w:gridCol w:w="283"/>
-        <w:gridCol w:w="369"/>
-        <w:gridCol w:w="510"/>
-        <w:gridCol w:w="476"/>
+        <w:gridCol w:w="505"/>
       </w:tblGrid>
       <w:tr>
         <w:trPr>
@@ -4453,7 +4393,7 @@
         </w:trPr>
         <w:tc>
           <w:tcPr>
-            <w:tcW w:w="1304" w:type="dxa"/>
+            <w:tcW w:w="2835" w:type="dxa"/>
             <w:tcBorders>
               <w:top w:val="single" w:sz="4" w:space="0" w:color="auto"/>
               <w:left w:val="single" w:sz="4" w:space="0" w:color="auto"/>
@@ -4497,7 +4437,7 @@
         </w:tc>
         <w:tc>
           <w:tcPr>
-            <w:tcW w:w="1304" w:type="dxa"/>
+            <w:tcW w:w="1701" w:type="dxa"/>
             <w:tcBorders>
               <w:top w:val="single" w:sz="4" w:space="0" w:color="auto"/>
               <w:left w:val="nil"/>
@@ -4539,7 +4479,7 @@
         </w:tc>
         <w:tc>
           <w:tcPr>
-            <w:tcW w:w="1871" w:type="dxa"/>
+            <w:tcW w:w="1701" w:type="dxa"/>
             <w:tcBorders>
               <w:top w:val="single" w:sz="4" w:space="0" w:color="auto"/>
               <w:left w:val="nil"/>
@@ -4583,7 +4523,7 @@
         </w:tc>
         <w:tc>
           <w:tcPr>
-            <w:tcW w:w="1871" w:type="dxa"/>
+            <w:tcW w:w="2268" w:type="dxa"/>
             <w:tcBorders>
               <w:top w:val="single" w:sz="4" w:space="0" w:color="auto"/>
               <w:left w:val="nil"/>
@@ -4625,7 +4565,7 @@
         </w:tc>
         <w:tc>
           <w:tcPr>
-            <w:tcW w:w="283" w:type="dxa"/>
+            <w:tcW w:w="397" w:type="dxa"/>
             <w:tcBorders>
               <w:top w:val="single" w:sz="4" w:space="0" w:color="auto"/>
               <w:left w:val="nil"/>
@@ -4667,7 +4607,7 @@
         </w:tc>
         <w:tc>
           <w:tcPr>
-            <w:tcW w:w="369" w:type="dxa"/>
+            <w:tcW w:w="397" w:type="dxa"/>
             <w:tcBorders>
               <w:top w:val="single" w:sz="4" w:space="0" w:color="auto"/>
               <w:left w:val="nil"/>
@@ -4707,7 +4647,7 @@
         </w:tc>
         <w:tc>
           <w:tcPr>
-            <w:tcW w:w="510" w:type="dxa"/>
+            <w:tcW w:w="527" w:type="dxa"/>
             <w:tcBorders>
               <w:top w:val="single" w:sz="4" w:space="0" w:color="auto"/>
               <w:left w:val="nil"/>
@@ -4793,7 +4733,7 @@
         </w:tc>
         <w:tc>
           <w:tcPr>
-            <w:tcW w:w="1769" w:type="dxa"/>
+            <w:tcW w:w="1701" w:type="dxa"/>
             <w:tcBorders>
               <w:top w:val="single" w:sz="4" w:space="0" w:color="auto"/>
               <w:left w:val="nil"/>
@@ -4835,7 +4775,7 @@
         </w:tc>
         <w:tc>
           <w:tcPr>
-            <w:tcW w:w="283" w:type="dxa"/>
+            <w:tcW w:w="397" w:type="dxa"/>
             <w:tcBorders>
               <w:top w:val="single" w:sz="4" w:space="0" w:color="auto"/>
               <w:left w:val="nil"/>
@@ -4877,7 +4817,7 @@
         </w:tc>
         <w:tc>
           <w:tcPr>
-            <w:tcW w:w="369" w:type="dxa"/>
+            <w:tcW w:w="397" w:type="dxa"/>
             <w:tcBorders>
               <w:top w:val="single" w:sz="4" w:space="0" w:color="auto"/>
               <w:left w:val="nil"/>
@@ -4962,7 +4902,7 @@
         </w:tc>
         <w:tc>
           <w:tcPr>
-            <w:tcW w:w="476" w:type="dxa"/>
+            <w:tcW w:w="505" w:type="dxa"/>
             <w:tcBorders>
               <w:top w:val="single" w:sz="4" w:space="0" w:color="auto"/>
               <w:left w:val="nil"/>
@@ -5009,7 +4949,7 @@
         </w:trPr>
         <w:tc>
           <w:tcPr>
-            <w:tcW w:w="1304" w:type="dxa"/>
+            <w:tcW w:w="2835" w:type="dxa"/>
             <w:tcBorders>
               <w:top w:val="nil"/>
               <w:left w:val="single" w:sz="4" w:space="0" w:color="auto"/>
@@ -5058,7 +4998,7 @@
         </w:tc>
         <w:tc>
           <w:tcPr>
-            <w:tcW w:w="1304" w:type="dxa"/>
+            <w:tcW w:w="1701" w:type="dxa"/>
             <w:tcBorders>
               <w:top w:val="nil"/>
               <w:left w:val="nil"/>
@@ -5141,7 +5081,7 @@
         </w:tc>
         <w:tc>
           <w:tcPr>
-            <w:tcW w:w="1871" w:type="dxa"/>
+            <w:tcW w:w="1701" w:type="dxa"/>
             <w:tcBorders>
               <w:top w:val="nil"/>
               <w:left w:val="nil"/>
@@ -5256,7 +5196,7 @@
         </w:tc>
         <w:tc>
           <w:tcPr>
-            <w:tcW w:w="1871" w:type="dxa"/>
+            <w:tcW w:w="2268" w:type="dxa"/>
             <w:tcBorders>
               <w:top w:val="nil"/>
               <w:left w:val="nil"/>
@@ -5381,7 +5321,7 @@
         </w:tc>
         <w:tc>
           <w:tcPr>
-            <w:tcW w:w="283" w:type="dxa"/>
+            <w:tcW w:w="397" w:type="dxa"/>
             <w:tcBorders>
               <w:top w:val="nil"/>
               <w:left w:val="nil"/>
@@ -5418,7 +5358,7 @@
         </w:tc>
         <w:tc>
           <w:tcPr>
-            <w:tcW w:w="369" w:type="dxa"/>
+            <w:tcW w:w="397" w:type="dxa"/>
             <w:tcBorders>
               <w:top w:val="nil"/>
               <w:left w:val="nil"/>
@@ -5455,6 +5395,357 @@
         </w:tc>
         <w:tc>
           <w:tcPr>
+            <w:tcW w:w="527" w:type="dxa"/>
+            <w:tcBorders>
+              <w:top w:val="nil"/>
+              <w:left w:val="nil"/>
+              <w:bottom w:val="single" w:sz="4" w:space="0" w:color="auto"/>
+              <w:right w:val="single" w:sz="4" w:space="0" w:color="auto"/>
+            </w:tcBorders>
+            <w:shd w:val="clear" w:color="auto" w:fill="auto"/>
+            <w:vAlign w:val="center"/>
+            <w:hideMark/>
+          </w:tcPr>
+          <w:p>
+            <w:pPr>
+              <w:spacing w:after="0" w:line="240" w:lineRule="auto"/>
+              <w:jc w:val="center"/>
+              <w:rPr>
+                <w:rFonts w:ascii="Calibri" w:hAnsi="Calibri"/>
+                <w:color w:val="000000"/>
+                <w:sz w:val="22"/>
+                <w:szCs w:val="22"/>
+                <w:lang w:val="en-US"/>
+              </w:rPr>
+            </w:pPr>
+            <w:r>
+              <w:rPr>
+                <w:rFonts w:ascii="Calibri" w:hAnsi="Calibri"/>
+                <w:color w:val="000000"/>
+                <w:sz w:val="22"/>
+                <w:szCs w:val="22"/>
+                <w:lang w:val="en-US"/>
+              </w:rPr>
+              <w:t>8</w:t>
+            </w:r>
+          </w:p>
+        </w:tc>
+        <w:tc>
+          <w:tcPr>
+            <w:tcW w:w="476" w:type="dxa"/>
+            <w:tcBorders>
+              <w:top w:val="nil"/>
+              <w:left w:val="nil"/>
+              <w:bottom w:val="single" w:sz="4" w:space="0" w:color="auto"/>
+              <w:right w:val="single" w:sz="4" w:space="0" w:color="auto"/>
+            </w:tcBorders>
+            <w:shd w:val="clear" w:color="auto" w:fill="auto"/>
+            <w:vAlign w:val="center"/>
+            <w:hideMark/>
+          </w:tcPr>
+          <w:p>
+            <w:pPr>
+              <w:spacing w:after="0" w:line="240" w:lineRule="auto"/>
+              <w:jc w:val="center"/>
+              <w:rPr>
+                <w:rFonts w:ascii="Calibri" w:hAnsi="Calibri"/>
+                <w:color w:val="000000"/>
+                <w:sz w:val="22"/>
+                <w:szCs w:val="22"/>
+                <w:lang w:val="en-US"/>
+              </w:rPr>
+            </w:pPr>
+            <w:r>
+              <w:rPr>
+                <w:rFonts w:ascii="Calibri" w:hAnsi="Calibri"/>
+                <w:color w:val="000000"/>
+                <w:sz w:val="22"/>
+                <w:szCs w:val="22"/>
+                <w:lang w:val="en-US"/>
+              </w:rPr>
+              <w:t>320</w:t>
+            </w:r>
+          </w:p>
+        </w:tc>
+        <w:tc>
+          <w:tcPr>
+            <w:tcW w:w="1701" w:type="dxa"/>
+            <w:tcBorders>
+              <w:top w:val="nil"/>
+              <w:left w:val="nil"/>
+              <w:bottom w:val="single" w:sz="4" w:space="0" w:color="auto"/>
+              <w:right w:val="single" w:sz="4" w:space="0" w:color="auto"/>
+            </w:tcBorders>
+            <w:shd w:val="clear" w:color="auto" w:fill="auto"/>
+            <w:vAlign w:val="center"/>
+            <w:hideMark/>
+          </w:tcPr>
+          <w:p>
+            <w:pPr>
+              <w:spacing w:after="0" w:line="240" w:lineRule="auto"/>
+              <w:jc w:val="center"/>
+              <w:rPr>
+                <w:rFonts w:ascii="Calibri" w:hAnsi="Calibri"/>
+                <w:color w:val="000000"/>
+                <w:sz w:val="22"/>
+                <w:szCs w:val="22"/>
+                <w:lang w:val="en-US"/>
+              </w:rPr>
+            </w:pPr>
+            <w:proofErr w:type="spellStart"/>
+            <w:r>
+              <w:rPr>
+                <w:rFonts w:ascii="Calibri" w:hAnsi="Calibri"/>
+                <w:color w:val="000000"/>
+                <w:sz w:val="22"/>
+                <w:szCs w:val="22"/>
+                <w:lang w:val="en-US"/>
+              </w:rPr>
+              <w:t>Avoir</w:t>
+            </w:r>
+            <w:proofErr w:type="spellEnd"/>
+            <w:r>
+              <w:rPr>
+                <w:rFonts w:ascii="Calibri" w:hAnsi="Calibri"/>
+                <w:color w:val="000000"/>
+                <w:sz w:val="22"/>
+                <w:szCs w:val="22"/>
+                <w:lang w:val="en-US"/>
+              </w:rPr>
+              <w:t xml:space="preserve"> un </w:t>
+            </w:r>
+            <w:proofErr w:type="spellStart"/>
+            <w:r>
+              <w:rPr>
+                <w:rFonts w:ascii="Calibri" w:hAnsi="Calibri"/>
+                <w:color w:val="000000"/>
+                <w:sz w:val="22"/>
+                <w:szCs w:val="22"/>
+                <w:lang w:val="en-US"/>
+              </w:rPr>
+              <w:t>médiateur</w:t>
+            </w:r>
+            <w:proofErr w:type="spellEnd"/>
+            <w:r>
+              <w:rPr>
+                <w:rFonts w:ascii="Calibri" w:hAnsi="Calibri"/>
+                <w:color w:val="000000"/>
+                <w:sz w:val="22"/>
+                <w:szCs w:val="22"/>
+                <w:lang w:val="en-US"/>
+              </w:rPr>
+              <w:t xml:space="preserve"> pour les </w:t>
+            </w:r>
+            <w:proofErr w:type="spellStart"/>
+            <w:r>
+              <w:rPr>
+                <w:rFonts w:ascii="Calibri" w:hAnsi="Calibri"/>
+                <w:color w:val="000000"/>
+                <w:sz w:val="22"/>
+                <w:szCs w:val="22"/>
+                <w:lang w:val="en-US"/>
+              </w:rPr>
+              <w:t>problèmes</w:t>
+            </w:r>
+            <w:proofErr w:type="spellEnd"/>
+            <w:r>
+              <w:rPr>
+                <w:rFonts w:ascii="Calibri" w:hAnsi="Calibri"/>
+                <w:color w:val="000000"/>
+                <w:sz w:val="22"/>
+                <w:szCs w:val="22"/>
+                <w:lang w:val="en-US"/>
+              </w:rPr>
+              <w:t xml:space="preserve">, </w:t>
+            </w:r>
+            <w:proofErr w:type="spellStart"/>
+            <w:r>
+              <w:rPr>
+                <w:rFonts w:ascii="Calibri" w:hAnsi="Calibri"/>
+                <w:color w:val="000000"/>
+                <w:sz w:val="22"/>
+                <w:szCs w:val="22"/>
+                <w:lang w:val="en-US"/>
+              </w:rPr>
+              <w:t>a</w:t>
+            </w:r>
+            <w:r>
+              <w:rPr>
+                <w:rFonts w:ascii="Calibri" w:hAnsi="Calibri"/>
+                <w:color w:val="000000"/>
+                <w:sz w:val="22"/>
+                <w:szCs w:val="22"/>
+                <w:lang w:val="en-US"/>
+              </w:rPr>
+              <w:t>gir</w:t>
+            </w:r>
+            <w:proofErr w:type="spellEnd"/>
+            <w:r>
+              <w:rPr>
+                <w:rFonts w:ascii="Calibri" w:hAnsi="Calibri"/>
+                <w:color w:val="000000"/>
+                <w:sz w:val="22"/>
+                <w:szCs w:val="22"/>
+                <w:lang w:val="en-US"/>
+              </w:rPr>
+              <w:t xml:space="preserve"> de </w:t>
+            </w:r>
+            <w:proofErr w:type="spellStart"/>
+            <w:r>
+              <w:rPr>
+                <w:rFonts w:ascii="Calibri" w:hAnsi="Calibri"/>
+                <w:color w:val="000000"/>
+                <w:sz w:val="22"/>
+                <w:szCs w:val="22"/>
+                <w:lang w:val="en-US"/>
+              </w:rPr>
+              <w:t>façon</w:t>
+            </w:r>
+            <w:proofErr w:type="spellEnd"/>
+            <w:r>
+              <w:rPr>
+                <w:rFonts w:ascii="Calibri" w:hAnsi="Calibri"/>
+                <w:color w:val="000000"/>
+                <w:sz w:val="22"/>
+                <w:szCs w:val="22"/>
+                <w:lang w:val="en-US"/>
+              </w:rPr>
+              <w:t xml:space="preserve"> </w:t>
+            </w:r>
+            <w:proofErr w:type="spellStart"/>
+            <w:r>
+              <w:rPr>
+                <w:rFonts w:ascii="Calibri" w:hAnsi="Calibri"/>
+                <w:color w:val="000000"/>
+                <w:sz w:val="22"/>
+                <w:szCs w:val="22"/>
+                <w:lang w:val="en-US"/>
+              </w:rPr>
+              <w:t>professionnelle</w:t>
+            </w:r>
+            <w:proofErr w:type="spellEnd"/>
+            <w:r>
+              <w:rPr>
+                <w:rFonts w:ascii="Calibri" w:hAnsi="Calibri"/>
+                <w:color w:val="000000"/>
+                <w:sz w:val="22"/>
+                <w:szCs w:val="22"/>
+                <w:lang w:val="en-US"/>
+              </w:rPr>
+              <w:t xml:space="preserve">  avec les </w:t>
+            </w:r>
+            <w:proofErr w:type="spellStart"/>
+            <w:r>
+              <w:rPr>
+                <w:rFonts w:ascii="Calibri" w:hAnsi="Calibri"/>
+                <w:color w:val="000000"/>
+                <w:sz w:val="22"/>
+                <w:szCs w:val="22"/>
+                <w:lang w:val="en-US"/>
+              </w:rPr>
+              <w:t>autres</w:t>
+            </w:r>
+            <w:proofErr w:type="spellEnd"/>
+            <w:r>
+              <w:rPr>
+                <w:rFonts w:ascii="Calibri" w:hAnsi="Calibri"/>
+                <w:color w:val="000000"/>
+                <w:sz w:val="22"/>
+                <w:szCs w:val="22"/>
+                <w:lang w:val="en-US"/>
+              </w:rPr>
+              <w:t xml:space="preserve"> </w:t>
+            </w:r>
+            <w:proofErr w:type="spellStart"/>
+            <w:r>
+              <w:rPr>
+                <w:rFonts w:ascii="Calibri" w:hAnsi="Calibri"/>
+                <w:color w:val="000000"/>
+                <w:sz w:val="22"/>
+                <w:szCs w:val="22"/>
+                <w:lang w:val="en-US"/>
+              </w:rPr>
+              <w:t>membres</w:t>
+            </w:r>
+            <w:proofErr w:type="spellEnd"/>
+          </w:p>
+        </w:tc>
+        <w:tc>
+          <w:tcPr>
+            <w:tcW w:w="397" w:type="dxa"/>
+            <w:tcBorders>
+              <w:top w:val="nil"/>
+              <w:left w:val="nil"/>
+              <w:bottom w:val="single" w:sz="4" w:space="0" w:color="auto"/>
+              <w:right w:val="single" w:sz="4" w:space="0" w:color="auto"/>
+            </w:tcBorders>
+            <w:shd w:val="clear" w:color="auto" w:fill="auto"/>
+            <w:vAlign w:val="center"/>
+            <w:hideMark/>
+          </w:tcPr>
+          <w:p>
+            <w:pPr>
+              <w:spacing w:after="0" w:line="240" w:lineRule="auto"/>
+              <w:jc w:val="center"/>
+              <w:rPr>
+                <w:rFonts w:ascii="Calibri" w:hAnsi="Calibri"/>
+                <w:color w:val="000000"/>
+                <w:sz w:val="22"/>
+                <w:szCs w:val="22"/>
+                <w:lang w:val="en-US"/>
+              </w:rPr>
+            </w:pPr>
+            <w:r>
+              <w:rPr>
+                <w:rFonts w:ascii="Calibri" w:hAnsi="Calibri"/>
+                <w:color w:val="000000"/>
+                <w:sz w:val="22"/>
+                <w:szCs w:val="22"/>
+                <w:lang w:val="en-US"/>
+              </w:rPr>
+              <w:t>8</w:t>
+            </w:r>
+          </w:p>
+        </w:tc>
+        <w:tc>
+          <w:tcPr>
+            <w:tcW w:w="397" w:type="dxa"/>
+            <w:tcBorders>
+              <w:top w:val="nil"/>
+              <w:left w:val="nil"/>
+              <w:bottom w:val="single" w:sz="4" w:space="0" w:color="auto"/>
+              <w:right w:val="single" w:sz="4" w:space="0" w:color="auto"/>
+            </w:tcBorders>
+            <w:shd w:val="clear" w:color="auto" w:fill="auto"/>
+            <w:vAlign w:val="center"/>
+            <w:hideMark/>
+          </w:tcPr>
+          <w:p>
+            <w:pPr>
+              <w:spacing w:after="0" w:line="240" w:lineRule="auto"/>
+              <w:jc w:val="center"/>
+              <w:rPr>
+                <w:rFonts w:ascii="Calibri" w:hAnsi="Calibri"/>
+                <w:color w:val="000000"/>
+                <w:sz w:val="22"/>
+                <w:szCs w:val="22"/>
+                <w:lang w:val="en-US"/>
+              </w:rPr>
+            </w:pPr>
+            <w:r>
+              <w:rPr>
+                <w:rFonts w:ascii="Calibri" w:hAnsi="Calibri"/>
+                <w:color w:val="000000"/>
+                <w:sz w:val="22"/>
+                <w:szCs w:val="22"/>
+                <w:lang w:val="en-US"/>
+              </w:rPr>
+              <w:t>1</w:t>
+            </w:r>
+          </w:p>
+        </w:tc>
+        <w:tc>
+          <w:tcPr>
             <w:tcW w:w="510" w:type="dxa"/>
             <w:tcBorders>
               <w:top w:val="nil"/>
@@ -5486,364 +5777,13 @@
                 <w:szCs w:val="22"/>
                 <w:lang w:val="en-US"/>
               </w:rPr>
-              <w:t>8</w:t>
-            </w:r>
-          </w:p>
-        </w:tc>
-        <w:tc>
-          <w:tcPr>
-            <w:tcW w:w="476" w:type="dxa"/>
-            <w:tcBorders>
-              <w:top w:val="nil"/>
-              <w:left w:val="nil"/>
-              <w:bottom w:val="single" w:sz="4" w:space="0" w:color="auto"/>
-              <w:right w:val="single" w:sz="4" w:space="0" w:color="auto"/>
-            </w:tcBorders>
-            <w:shd w:val="clear" w:color="auto" w:fill="auto"/>
-            <w:vAlign w:val="center"/>
-            <w:hideMark/>
-          </w:tcPr>
-          <w:p>
-            <w:pPr>
-              <w:spacing w:after="0" w:line="240" w:lineRule="auto"/>
-              <w:jc w:val="center"/>
-              <w:rPr>
-                <w:rFonts w:ascii="Calibri" w:hAnsi="Calibri"/>
-                <w:color w:val="000000"/>
-                <w:sz w:val="22"/>
-                <w:szCs w:val="22"/>
-                <w:lang w:val="en-US"/>
-              </w:rPr>
-            </w:pPr>
-            <w:r>
-              <w:rPr>
-                <w:rFonts w:ascii="Calibri" w:hAnsi="Calibri"/>
-                <w:color w:val="000000"/>
-                <w:sz w:val="22"/>
-                <w:szCs w:val="22"/>
-                <w:lang w:val="en-US"/>
-              </w:rPr>
-              <w:t>320</w:t>
-            </w:r>
-          </w:p>
-        </w:tc>
-        <w:tc>
-          <w:tcPr>
-            <w:tcW w:w="1769" w:type="dxa"/>
-            <w:tcBorders>
-              <w:top w:val="nil"/>
-              <w:left w:val="nil"/>
-              <w:bottom w:val="single" w:sz="4" w:space="0" w:color="auto"/>
-              <w:right w:val="single" w:sz="4" w:space="0" w:color="auto"/>
-            </w:tcBorders>
-            <w:shd w:val="clear" w:color="auto" w:fill="auto"/>
-            <w:vAlign w:val="center"/>
-            <w:hideMark/>
-          </w:tcPr>
-          <w:p>
-            <w:pPr>
-              <w:spacing w:after="0" w:line="240" w:lineRule="auto"/>
-              <w:jc w:val="center"/>
-              <w:rPr>
-                <w:rFonts w:ascii="Calibri" w:hAnsi="Calibri"/>
-                <w:color w:val="000000"/>
-                <w:sz w:val="22"/>
-                <w:szCs w:val="22"/>
-                <w:lang w:val="en-US"/>
-              </w:rPr>
-            </w:pPr>
-            <w:proofErr w:type="spellStart"/>
-            <w:r>
-              <w:rPr>
-                <w:rFonts w:ascii="Calibri" w:hAnsi="Calibri"/>
-                <w:color w:val="000000"/>
-                <w:sz w:val="22"/>
-                <w:szCs w:val="22"/>
-                <w:lang w:val="en-US"/>
-              </w:rPr>
-              <w:t>Avoir</w:t>
-            </w:r>
-            <w:proofErr w:type="spellEnd"/>
-            <w:r>
-              <w:rPr>
-                <w:rFonts w:ascii="Calibri" w:hAnsi="Calibri"/>
-                <w:color w:val="000000"/>
-                <w:sz w:val="22"/>
-                <w:szCs w:val="22"/>
-                <w:lang w:val="en-US"/>
-              </w:rPr>
-              <w:t xml:space="preserve"> un </w:t>
-            </w:r>
-            <w:proofErr w:type="spellStart"/>
-            <w:r>
-              <w:rPr>
-                <w:rFonts w:ascii="Calibri" w:hAnsi="Calibri"/>
-                <w:color w:val="000000"/>
-                <w:sz w:val="22"/>
-                <w:szCs w:val="22"/>
-                <w:lang w:val="en-US"/>
-              </w:rPr>
-              <w:t>médiateur</w:t>
-            </w:r>
-            <w:proofErr w:type="spellEnd"/>
-            <w:r>
-              <w:rPr>
-                <w:rFonts w:ascii="Calibri" w:hAnsi="Calibri"/>
-                <w:color w:val="000000"/>
-                <w:sz w:val="22"/>
-                <w:szCs w:val="22"/>
-                <w:lang w:val="en-US"/>
-              </w:rPr>
-              <w:t xml:space="preserve"> pour les </w:t>
-            </w:r>
-            <w:proofErr w:type="spellStart"/>
-            <w:r>
-              <w:rPr>
-                <w:rFonts w:ascii="Calibri" w:hAnsi="Calibri"/>
-                <w:color w:val="000000"/>
-                <w:sz w:val="22"/>
-                <w:szCs w:val="22"/>
-                <w:lang w:val="en-US"/>
-              </w:rPr>
-              <w:t>problèmes</w:t>
-            </w:r>
-            <w:proofErr w:type="spellEnd"/>
-            <w:r>
-              <w:rPr>
-                <w:rFonts w:ascii="Calibri" w:hAnsi="Calibri"/>
-                <w:color w:val="000000"/>
-                <w:sz w:val="22"/>
-                <w:szCs w:val="22"/>
-                <w:lang w:val="en-US"/>
-              </w:rPr>
-              <w:t xml:space="preserve">, </w:t>
-            </w:r>
-            <w:proofErr w:type="spellStart"/>
-            <w:r>
-              <w:rPr>
-                <w:rFonts w:ascii="Calibri" w:hAnsi="Calibri"/>
-                <w:color w:val="000000"/>
-                <w:sz w:val="22"/>
-                <w:szCs w:val="22"/>
-                <w:lang w:val="en-US"/>
-              </w:rPr>
-              <w:t>a</w:t>
-            </w:r>
-            <w:r>
-              <w:rPr>
-                <w:rFonts w:ascii="Calibri" w:hAnsi="Calibri"/>
-                <w:color w:val="000000"/>
-                <w:sz w:val="22"/>
-                <w:szCs w:val="22"/>
-                <w:lang w:val="en-US"/>
-              </w:rPr>
-              <w:t>gir</w:t>
-            </w:r>
-            <w:proofErr w:type="spellEnd"/>
-            <w:r>
-              <w:rPr>
-                <w:rFonts w:ascii="Calibri" w:hAnsi="Calibri"/>
-                <w:color w:val="000000"/>
-                <w:sz w:val="22"/>
-                <w:szCs w:val="22"/>
-                <w:lang w:val="en-US"/>
-              </w:rPr>
-              <w:t xml:space="preserve"> de </w:t>
-            </w:r>
-            <w:proofErr w:type="spellStart"/>
-            <w:r>
-              <w:rPr>
-                <w:rFonts w:ascii="Calibri" w:hAnsi="Calibri"/>
-                <w:color w:val="000000"/>
-                <w:sz w:val="22"/>
-                <w:szCs w:val="22"/>
-                <w:lang w:val="en-US"/>
-              </w:rPr>
-              <w:t>façon</w:t>
-            </w:r>
-            <w:proofErr w:type="spellEnd"/>
-            <w:r>
-              <w:rPr>
-                <w:rFonts w:ascii="Calibri" w:hAnsi="Calibri"/>
-                <w:color w:val="000000"/>
-                <w:sz w:val="22"/>
-                <w:szCs w:val="22"/>
-                <w:lang w:val="en-US"/>
-              </w:rPr>
-              <w:t xml:space="preserve"> </w:t>
-            </w:r>
-            <w:proofErr w:type="spellStart"/>
-            <w:r>
-              <w:rPr>
-                <w:rFonts w:ascii="Calibri" w:hAnsi="Calibri"/>
-                <w:color w:val="000000"/>
-                <w:sz w:val="22"/>
-                <w:szCs w:val="22"/>
-                <w:lang w:val="en-US"/>
-              </w:rPr>
-              <w:t>professionnelle</w:t>
-            </w:r>
-            <w:proofErr w:type="spellEnd"/>
-            <w:r>
-              <w:rPr>
-                <w:rFonts w:ascii="Calibri" w:hAnsi="Calibri"/>
-                <w:color w:val="000000"/>
-                <w:sz w:val="22"/>
-                <w:szCs w:val="22"/>
-                <w:lang w:val="en-US"/>
-              </w:rPr>
-              <w:t xml:space="preserve">  avec les </w:t>
-            </w:r>
-            <w:proofErr w:type="spellStart"/>
-            <w:r>
-              <w:rPr>
-                <w:rFonts w:ascii="Calibri" w:hAnsi="Calibri"/>
-                <w:color w:val="000000"/>
-                <w:sz w:val="22"/>
-                <w:szCs w:val="22"/>
-                <w:lang w:val="en-US"/>
-              </w:rPr>
-              <w:t>autres</w:t>
-            </w:r>
-            <w:proofErr w:type="spellEnd"/>
-            <w:r>
-              <w:rPr>
-                <w:rFonts w:ascii="Calibri" w:hAnsi="Calibri"/>
-                <w:color w:val="000000"/>
-                <w:sz w:val="22"/>
-                <w:szCs w:val="22"/>
-                <w:lang w:val="en-US"/>
-              </w:rPr>
-              <w:t xml:space="preserve"> </w:t>
-            </w:r>
-            <w:proofErr w:type="spellStart"/>
-            <w:r>
-              <w:rPr>
-                <w:rFonts w:ascii="Calibri" w:hAnsi="Calibri"/>
-                <w:color w:val="000000"/>
-                <w:sz w:val="22"/>
-                <w:szCs w:val="22"/>
-                <w:lang w:val="en-US"/>
-              </w:rPr>
-              <w:t>membres</w:t>
-            </w:r>
-            <w:proofErr w:type="spellEnd"/>
-          </w:p>
-        </w:tc>
-        <w:tc>
-          <w:tcPr>
-            <w:tcW w:w="283" w:type="dxa"/>
-            <w:tcBorders>
-              <w:top w:val="nil"/>
-              <w:left w:val="nil"/>
-              <w:bottom w:val="single" w:sz="4" w:space="0" w:color="auto"/>
-              <w:right w:val="single" w:sz="4" w:space="0" w:color="auto"/>
-            </w:tcBorders>
-            <w:shd w:val="clear" w:color="auto" w:fill="auto"/>
-            <w:vAlign w:val="center"/>
-            <w:hideMark/>
-          </w:tcPr>
-          <w:p>
-            <w:pPr>
-              <w:spacing w:after="0" w:line="240" w:lineRule="auto"/>
-              <w:jc w:val="center"/>
-              <w:rPr>
-                <w:rFonts w:ascii="Calibri" w:hAnsi="Calibri"/>
-                <w:color w:val="000000"/>
-                <w:sz w:val="22"/>
-                <w:szCs w:val="22"/>
-                <w:lang w:val="en-US"/>
-              </w:rPr>
-            </w:pPr>
-            <w:r>
-              <w:rPr>
-                <w:rFonts w:ascii="Calibri" w:hAnsi="Calibri"/>
-                <w:color w:val="000000"/>
-                <w:sz w:val="22"/>
-                <w:szCs w:val="22"/>
-                <w:lang w:val="en-US"/>
-              </w:rPr>
-              <w:t>8</w:t>
-            </w:r>
-          </w:p>
-        </w:tc>
-        <w:tc>
-          <w:tcPr>
-            <w:tcW w:w="369" w:type="dxa"/>
-            <w:tcBorders>
-              <w:top w:val="nil"/>
-              <w:left w:val="nil"/>
-              <w:bottom w:val="single" w:sz="4" w:space="0" w:color="auto"/>
-              <w:right w:val="single" w:sz="4" w:space="0" w:color="auto"/>
-            </w:tcBorders>
-            <w:shd w:val="clear" w:color="auto" w:fill="auto"/>
-            <w:vAlign w:val="center"/>
-            <w:hideMark/>
-          </w:tcPr>
-          <w:p>
-            <w:pPr>
-              <w:spacing w:after="0" w:line="240" w:lineRule="auto"/>
-              <w:jc w:val="center"/>
-              <w:rPr>
-                <w:rFonts w:ascii="Calibri" w:hAnsi="Calibri"/>
-                <w:color w:val="000000"/>
-                <w:sz w:val="22"/>
-                <w:szCs w:val="22"/>
-                <w:lang w:val="en-US"/>
-              </w:rPr>
-            </w:pPr>
-            <w:r>
-              <w:rPr>
-                <w:rFonts w:ascii="Calibri" w:hAnsi="Calibri"/>
-                <w:color w:val="000000"/>
-                <w:sz w:val="22"/>
-                <w:szCs w:val="22"/>
-                <w:lang w:val="en-US"/>
-              </w:rPr>
-              <w:t>1</w:t>
-            </w:r>
-          </w:p>
-        </w:tc>
-        <w:tc>
-          <w:tcPr>
-            <w:tcW w:w="510" w:type="dxa"/>
-            <w:tcBorders>
-              <w:top w:val="nil"/>
-              <w:left w:val="nil"/>
-              <w:bottom w:val="single" w:sz="4" w:space="0" w:color="auto"/>
-              <w:right w:val="single" w:sz="4" w:space="0" w:color="auto"/>
-            </w:tcBorders>
-            <w:shd w:val="clear" w:color="auto" w:fill="auto"/>
-            <w:vAlign w:val="center"/>
-            <w:hideMark/>
-          </w:tcPr>
-          <w:p>
-            <w:pPr>
-              <w:spacing w:after="0" w:line="240" w:lineRule="auto"/>
-              <w:jc w:val="center"/>
-              <w:rPr>
-                <w:rFonts w:ascii="Calibri" w:hAnsi="Calibri"/>
-                <w:color w:val="000000"/>
-                <w:sz w:val="22"/>
-                <w:szCs w:val="22"/>
-                <w:lang w:val="en-US"/>
-              </w:rPr>
-            </w:pPr>
-            <w:r>
-              <w:rPr>
-                <w:rFonts w:ascii="Calibri" w:hAnsi="Calibri"/>
-                <w:color w:val="000000"/>
-                <w:sz w:val="22"/>
-                <w:szCs w:val="22"/>
-                <w:lang w:val="en-US"/>
-              </w:rPr>
               <w:t>5</w:t>
             </w:r>
           </w:p>
         </w:tc>
         <w:tc>
           <w:tcPr>
-            <w:tcW w:w="476" w:type="dxa"/>
+            <w:tcW w:w="505" w:type="dxa"/>
             <w:tcBorders>
               <w:top w:val="nil"/>
               <w:left w:val="nil"/>
@@ -5885,7 +5825,7 @@
         </w:trPr>
         <w:tc>
           <w:tcPr>
-            <w:tcW w:w="1304" w:type="dxa"/>
+            <w:tcW w:w="2835" w:type="dxa"/>
             <w:tcBorders>
               <w:top w:val="nil"/>
               <w:left w:val="single" w:sz="4" w:space="0" w:color="auto"/>
@@ -5934,7 +5874,7 @@
         </w:tc>
         <w:tc>
           <w:tcPr>
-            <w:tcW w:w="1304" w:type="dxa"/>
+            <w:tcW w:w="1701" w:type="dxa"/>
             <w:tcBorders>
               <w:top w:val="nil"/>
               <w:left w:val="nil"/>
@@ -6061,7 +6001,7 @@
         </w:tc>
         <w:tc>
           <w:tcPr>
-            <w:tcW w:w="1871" w:type="dxa"/>
+            <w:tcW w:w="1701" w:type="dxa"/>
             <w:tcBorders>
               <w:top w:val="nil"/>
               <w:left w:val="nil"/>
@@ -6188,7 +6128,7 @@
         </w:tc>
         <w:tc>
           <w:tcPr>
-            <w:tcW w:w="1871" w:type="dxa"/>
+            <w:tcW w:w="2268" w:type="dxa"/>
             <w:tcBorders>
               <w:top w:val="nil"/>
               <w:left w:val="nil"/>
@@ -6281,7 +6221,7 @@
         </w:tc>
         <w:tc>
           <w:tcPr>
-            <w:tcW w:w="283" w:type="dxa"/>
+            <w:tcW w:w="397" w:type="dxa"/>
             <w:tcBorders>
               <w:top w:val="nil"/>
               <w:left w:val="nil"/>
@@ -6318,7 +6258,7 @@
         </w:tc>
         <w:tc>
           <w:tcPr>
-            <w:tcW w:w="369" w:type="dxa"/>
+            <w:tcW w:w="397" w:type="dxa"/>
             <w:tcBorders>
               <w:top w:val="nil"/>
               <w:left w:val="nil"/>
@@ -6355,6 +6295,313 @@
         </w:tc>
         <w:tc>
           <w:tcPr>
+            <w:tcW w:w="527" w:type="dxa"/>
+            <w:tcBorders>
+              <w:top w:val="nil"/>
+              <w:left w:val="nil"/>
+              <w:bottom w:val="single" w:sz="4" w:space="0" w:color="auto"/>
+              <w:right w:val="single" w:sz="4" w:space="0" w:color="auto"/>
+            </w:tcBorders>
+            <w:shd w:val="clear" w:color="auto" w:fill="auto"/>
+            <w:vAlign w:val="center"/>
+            <w:hideMark/>
+          </w:tcPr>
+          <w:p>
+            <w:pPr>
+              <w:spacing w:after="0" w:line="240" w:lineRule="auto"/>
+              <w:jc w:val="center"/>
+              <w:rPr>
+                <w:rFonts w:ascii="Calibri" w:hAnsi="Calibri"/>
+                <w:color w:val="000000"/>
+                <w:sz w:val="22"/>
+                <w:szCs w:val="22"/>
+                <w:lang w:val="en-US"/>
+              </w:rPr>
+            </w:pPr>
+            <w:r>
+              <w:rPr>
+                <w:rFonts w:ascii="Calibri" w:hAnsi="Calibri"/>
+                <w:color w:val="000000"/>
+                <w:sz w:val="22"/>
+                <w:szCs w:val="22"/>
+                <w:lang w:val="en-US"/>
+              </w:rPr>
+              <w:t>2</w:t>
+            </w:r>
+          </w:p>
+        </w:tc>
+        <w:tc>
+          <w:tcPr>
+            <w:tcW w:w="476" w:type="dxa"/>
+            <w:tcBorders>
+              <w:top w:val="nil"/>
+              <w:left w:val="nil"/>
+              <w:bottom w:val="single" w:sz="4" w:space="0" w:color="auto"/>
+              <w:right w:val="single" w:sz="4" w:space="0" w:color="auto"/>
+            </w:tcBorders>
+            <w:shd w:val="clear" w:color="auto" w:fill="auto"/>
+            <w:vAlign w:val="center"/>
+            <w:hideMark/>
+          </w:tcPr>
+          <w:p>
+            <w:pPr>
+              <w:spacing w:after="0" w:line="240" w:lineRule="auto"/>
+              <w:jc w:val="center"/>
+              <w:rPr>
+                <w:rFonts w:ascii="Calibri" w:hAnsi="Calibri"/>
+                <w:color w:val="000000"/>
+                <w:sz w:val="22"/>
+                <w:szCs w:val="22"/>
+                <w:lang w:val="en-US"/>
+              </w:rPr>
+            </w:pPr>
+            <w:r>
+              <w:rPr>
+                <w:rFonts w:ascii="Calibri" w:hAnsi="Calibri"/>
+                <w:color w:val="000000"/>
+                <w:sz w:val="22"/>
+                <w:szCs w:val="22"/>
+                <w:lang w:val="en-US"/>
+              </w:rPr>
+              <w:t>32</w:t>
+            </w:r>
+          </w:p>
+        </w:tc>
+        <w:tc>
+          <w:tcPr>
+            <w:tcW w:w="1701" w:type="dxa"/>
+            <w:tcBorders>
+              <w:top w:val="nil"/>
+              <w:left w:val="nil"/>
+              <w:bottom w:val="single" w:sz="4" w:space="0" w:color="auto"/>
+              <w:right w:val="single" w:sz="4" w:space="0" w:color="auto"/>
+            </w:tcBorders>
+            <w:shd w:val="clear" w:color="auto" w:fill="auto"/>
+            <w:vAlign w:val="center"/>
+            <w:hideMark/>
+          </w:tcPr>
+          <w:p>
+            <w:pPr>
+              <w:spacing w:after="0" w:line="240" w:lineRule="auto"/>
+              <w:jc w:val="center"/>
+              <w:rPr>
+                <w:rFonts w:ascii="Calibri" w:hAnsi="Calibri"/>
+                <w:color w:val="000000"/>
+                <w:sz w:val="22"/>
+                <w:szCs w:val="22"/>
+                <w:lang w:val="en-US"/>
+              </w:rPr>
+            </w:pPr>
+            <w:r>
+              <w:rPr>
+                <w:rFonts w:ascii="Calibri" w:hAnsi="Calibri"/>
+                <w:color w:val="000000"/>
+                <w:sz w:val="22"/>
+                <w:szCs w:val="22"/>
+                <w:lang w:val="en-US"/>
+              </w:rPr>
+              <w:t xml:space="preserve">Bien </w:t>
+            </w:r>
+            <w:proofErr w:type="spellStart"/>
+            <w:r>
+              <w:rPr>
+                <w:rFonts w:ascii="Calibri" w:hAnsi="Calibri"/>
+                <w:color w:val="000000"/>
+                <w:sz w:val="22"/>
+                <w:szCs w:val="22"/>
+                <w:lang w:val="en-US"/>
+              </w:rPr>
+              <w:t>utiliser</w:t>
+            </w:r>
+            <w:proofErr w:type="spellEnd"/>
+            <w:r>
+              <w:rPr>
+                <w:rFonts w:ascii="Calibri" w:hAnsi="Calibri"/>
+                <w:color w:val="000000"/>
+                <w:sz w:val="22"/>
+                <w:szCs w:val="22"/>
+                <w:lang w:val="en-US"/>
+              </w:rPr>
+              <w:t xml:space="preserve"> les </w:t>
+            </w:r>
+            <w:proofErr w:type="spellStart"/>
+            <w:r>
+              <w:rPr>
+                <w:rFonts w:ascii="Calibri" w:hAnsi="Calibri"/>
+                <w:color w:val="000000"/>
+                <w:sz w:val="22"/>
+                <w:szCs w:val="22"/>
+                <w:lang w:val="en-US"/>
+              </w:rPr>
+              <w:t>outils</w:t>
+            </w:r>
+            <w:proofErr w:type="spellEnd"/>
+            <w:r>
+              <w:rPr>
+                <w:rFonts w:ascii="Calibri" w:hAnsi="Calibri"/>
+                <w:color w:val="000000"/>
+                <w:sz w:val="22"/>
+                <w:szCs w:val="22"/>
+                <w:lang w:val="en-US"/>
+              </w:rPr>
+              <w:t xml:space="preserve"> de communications, se </w:t>
+            </w:r>
+            <w:proofErr w:type="spellStart"/>
+            <w:r>
+              <w:rPr>
+                <w:rFonts w:ascii="Calibri" w:hAnsi="Calibri"/>
+                <w:color w:val="000000"/>
+                <w:sz w:val="22"/>
+                <w:szCs w:val="22"/>
+                <w:lang w:val="en-US"/>
+              </w:rPr>
+              <w:t>parler</w:t>
+            </w:r>
+            <w:proofErr w:type="spellEnd"/>
+            <w:r>
+              <w:rPr>
+                <w:rFonts w:ascii="Calibri" w:hAnsi="Calibri"/>
+                <w:color w:val="000000"/>
+                <w:sz w:val="22"/>
+                <w:szCs w:val="22"/>
+                <w:lang w:val="en-US"/>
+              </w:rPr>
+              <w:t xml:space="preserve"> entre </w:t>
+            </w:r>
+            <w:proofErr w:type="spellStart"/>
+            <w:r>
+              <w:rPr>
+                <w:rFonts w:ascii="Calibri" w:hAnsi="Calibri"/>
+                <w:color w:val="000000"/>
+                <w:sz w:val="22"/>
+                <w:szCs w:val="22"/>
+                <w:lang w:val="en-US"/>
+              </w:rPr>
+              <w:t>coéquipiers</w:t>
+            </w:r>
+            <w:proofErr w:type="spellEnd"/>
+            <w:r>
+              <w:rPr>
+                <w:rFonts w:ascii="Calibri" w:hAnsi="Calibri"/>
+                <w:color w:val="000000"/>
+                <w:sz w:val="22"/>
+                <w:szCs w:val="22"/>
+                <w:lang w:val="en-US"/>
+              </w:rPr>
+              <w:t xml:space="preserve">, </w:t>
+            </w:r>
+            <w:proofErr w:type="spellStart"/>
+            <w:r>
+              <w:rPr>
+                <w:rFonts w:ascii="Calibri" w:hAnsi="Calibri"/>
+                <w:color w:val="000000"/>
+                <w:sz w:val="22"/>
+                <w:szCs w:val="22"/>
+                <w:lang w:val="en-US"/>
+              </w:rPr>
+              <w:t>réunion</w:t>
+            </w:r>
+            <w:proofErr w:type="spellEnd"/>
+            <w:r>
+              <w:rPr>
+                <w:rFonts w:ascii="Calibri" w:hAnsi="Calibri"/>
+                <w:color w:val="000000"/>
+                <w:sz w:val="22"/>
+                <w:szCs w:val="22"/>
+                <w:lang w:val="en-US"/>
+              </w:rPr>
+              <w:t xml:space="preserve"> </w:t>
+            </w:r>
+            <w:proofErr w:type="spellStart"/>
+            <w:r>
+              <w:rPr>
+                <w:rFonts w:ascii="Calibri" w:hAnsi="Calibri"/>
+                <w:color w:val="000000"/>
+                <w:sz w:val="22"/>
+                <w:szCs w:val="22"/>
+                <w:lang w:val="en-US"/>
+              </w:rPr>
+              <w:t>hebdomadaire</w:t>
+            </w:r>
+            <w:proofErr w:type="spellEnd"/>
+          </w:p>
+        </w:tc>
+        <w:tc>
+          <w:tcPr>
+            <w:tcW w:w="397" w:type="dxa"/>
+            <w:tcBorders>
+              <w:top w:val="nil"/>
+              <w:left w:val="nil"/>
+              <w:bottom w:val="single" w:sz="4" w:space="0" w:color="auto"/>
+              <w:right w:val="single" w:sz="4" w:space="0" w:color="auto"/>
+            </w:tcBorders>
+            <w:shd w:val="clear" w:color="auto" w:fill="auto"/>
+            <w:vAlign w:val="center"/>
+            <w:hideMark/>
+          </w:tcPr>
+          <w:p>
+            <w:pPr>
+              <w:spacing w:after="0" w:line="240" w:lineRule="auto"/>
+              <w:jc w:val="center"/>
+              <w:rPr>
+                <w:rFonts w:ascii="Calibri" w:hAnsi="Calibri"/>
+                <w:color w:val="000000"/>
+                <w:sz w:val="22"/>
+                <w:szCs w:val="22"/>
+                <w:lang w:val="en-US"/>
+              </w:rPr>
+            </w:pPr>
+            <w:r>
+              <w:rPr>
+                <w:rFonts w:ascii="Calibri" w:hAnsi="Calibri"/>
+                <w:color w:val="000000"/>
+                <w:sz w:val="22"/>
+                <w:szCs w:val="22"/>
+                <w:lang w:val="en-US"/>
+              </w:rPr>
+              <w:t>2</w:t>
+            </w:r>
+          </w:p>
+        </w:tc>
+        <w:tc>
+          <w:tcPr>
+            <w:tcW w:w="397" w:type="dxa"/>
+            <w:tcBorders>
+              <w:top w:val="nil"/>
+              <w:left w:val="nil"/>
+              <w:bottom w:val="single" w:sz="4" w:space="0" w:color="auto"/>
+              <w:right w:val="single" w:sz="4" w:space="0" w:color="auto"/>
+            </w:tcBorders>
+            <w:shd w:val="clear" w:color="auto" w:fill="auto"/>
+            <w:vAlign w:val="center"/>
+            <w:hideMark/>
+          </w:tcPr>
+          <w:p>
+            <w:pPr>
+              <w:spacing w:after="0" w:line="240" w:lineRule="auto"/>
+              <w:jc w:val="center"/>
+              <w:rPr>
+                <w:rFonts w:ascii="Calibri" w:hAnsi="Calibri"/>
+                <w:color w:val="000000"/>
+                <w:sz w:val="22"/>
+                <w:szCs w:val="22"/>
+                <w:lang w:val="en-US"/>
+              </w:rPr>
+            </w:pPr>
+            <w:r>
+              <w:rPr>
+                <w:rFonts w:ascii="Calibri" w:hAnsi="Calibri"/>
+                <w:color w:val="000000"/>
+                <w:sz w:val="22"/>
+                <w:szCs w:val="22"/>
+                <w:lang w:val="en-US"/>
+              </w:rPr>
+              <w:t>1</w:t>
+            </w:r>
+          </w:p>
+        </w:tc>
+        <w:tc>
+          <w:tcPr>
             <w:tcW w:w="510" w:type="dxa"/>
             <w:tcBorders>
               <w:top w:val="nil"/>
@@ -6386,320 +6633,13 @@
                 <w:szCs w:val="22"/>
                 <w:lang w:val="en-US"/>
               </w:rPr>
-              <w:t>2</w:t>
-            </w:r>
-          </w:p>
-        </w:tc>
-        <w:tc>
-          <w:tcPr>
-            <w:tcW w:w="476" w:type="dxa"/>
-            <w:tcBorders>
-              <w:top w:val="nil"/>
-              <w:left w:val="nil"/>
-              <w:bottom w:val="single" w:sz="4" w:space="0" w:color="auto"/>
-              <w:right w:val="single" w:sz="4" w:space="0" w:color="auto"/>
-            </w:tcBorders>
-            <w:shd w:val="clear" w:color="auto" w:fill="auto"/>
-            <w:vAlign w:val="center"/>
-            <w:hideMark/>
-          </w:tcPr>
-          <w:p>
-            <w:pPr>
-              <w:spacing w:after="0" w:line="240" w:lineRule="auto"/>
-              <w:jc w:val="center"/>
-              <w:rPr>
-                <w:rFonts w:ascii="Calibri" w:hAnsi="Calibri"/>
-                <w:color w:val="000000"/>
-                <w:sz w:val="22"/>
-                <w:szCs w:val="22"/>
-                <w:lang w:val="en-US"/>
-              </w:rPr>
-            </w:pPr>
-            <w:r>
-              <w:rPr>
-                <w:rFonts w:ascii="Calibri" w:hAnsi="Calibri"/>
-                <w:color w:val="000000"/>
-                <w:sz w:val="22"/>
-                <w:szCs w:val="22"/>
-                <w:lang w:val="en-US"/>
-              </w:rPr>
-              <w:t>32</w:t>
-            </w:r>
-          </w:p>
-        </w:tc>
-        <w:tc>
-          <w:tcPr>
-            <w:tcW w:w="1769" w:type="dxa"/>
-            <w:tcBorders>
-              <w:top w:val="nil"/>
-              <w:left w:val="nil"/>
-              <w:bottom w:val="single" w:sz="4" w:space="0" w:color="auto"/>
-              <w:right w:val="single" w:sz="4" w:space="0" w:color="auto"/>
-            </w:tcBorders>
-            <w:shd w:val="clear" w:color="auto" w:fill="auto"/>
-            <w:vAlign w:val="center"/>
-            <w:hideMark/>
-          </w:tcPr>
-          <w:p>
-            <w:pPr>
-              <w:spacing w:after="0" w:line="240" w:lineRule="auto"/>
-              <w:jc w:val="center"/>
-              <w:rPr>
-                <w:rFonts w:ascii="Calibri" w:hAnsi="Calibri"/>
-                <w:color w:val="000000"/>
-                <w:sz w:val="22"/>
-                <w:szCs w:val="22"/>
-                <w:lang w:val="en-US"/>
-              </w:rPr>
-            </w:pPr>
-            <w:r>
-              <w:rPr>
-                <w:rFonts w:ascii="Calibri" w:hAnsi="Calibri"/>
-                <w:color w:val="000000"/>
-                <w:sz w:val="22"/>
-                <w:szCs w:val="22"/>
-                <w:lang w:val="en-US"/>
-              </w:rPr>
-              <w:t xml:space="preserve">Bien </w:t>
-            </w:r>
-            <w:proofErr w:type="spellStart"/>
-            <w:r>
-              <w:rPr>
-                <w:rFonts w:ascii="Calibri" w:hAnsi="Calibri"/>
-                <w:color w:val="000000"/>
-                <w:sz w:val="22"/>
-                <w:szCs w:val="22"/>
-                <w:lang w:val="en-US"/>
-              </w:rPr>
-              <w:t>utiliser</w:t>
-            </w:r>
-            <w:proofErr w:type="spellEnd"/>
-            <w:r>
-              <w:rPr>
-                <w:rFonts w:ascii="Calibri" w:hAnsi="Calibri"/>
-                <w:color w:val="000000"/>
-                <w:sz w:val="22"/>
-                <w:szCs w:val="22"/>
-                <w:lang w:val="en-US"/>
-              </w:rPr>
-              <w:t xml:space="preserve"> les </w:t>
-            </w:r>
-            <w:proofErr w:type="spellStart"/>
-            <w:r>
-              <w:rPr>
-                <w:rFonts w:ascii="Calibri" w:hAnsi="Calibri"/>
-                <w:color w:val="000000"/>
-                <w:sz w:val="22"/>
-                <w:szCs w:val="22"/>
-                <w:lang w:val="en-US"/>
-              </w:rPr>
-              <w:t>outils</w:t>
-            </w:r>
-            <w:proofErr w:type="spellEnd"/>
-            <w:r>
-              <w:rPr>
-                <w:rFonts w:ascii="Calibri" w:hAnsi="Calibri"/>
-                <w:color w:val="000000"/>
-                <w:sz w:val="22"/>
-                <w:szCs w:val="22"/>
-                <w:lang w:val="en-US"/>
-              </w:rPr>
-              <w:t xml:space="preserve"> de communications, se </w:t>
-            </w:r>
-            <w:proofErr w:type="spellStart"/>
-            <w:r>
-              <w:rPr>
-                <w:rFonts w:ascii="Calibri" w:hAnsi="Calibri"/>
-                <w:color w:val="000000"/>
-                <w:sz w:val="22"/>
-                <w:szCs w:val="22"/>
-                <w:lang w:val="en-US"/>
-              </w:rPr>
-              <w:t>parler</w:t>
-            </w:r>
-            <w:proofErr w:type="spellEnd"/>
-            <w:r>
-              <w:rPr>
-                <w:rFonts w:ascii="Calibri" w:hAnsi="Calibri"/>
-                <w:color w:val="000000"/>
-                <w:sz w:val="22"/>
-                <w:szCs w:val="22"/>
-                <w:lang w:val="en-US"/>
-              </w:rPr>
-              <w:t xml:space="preserve"> entre </w:t>
-            </w:r>
-            <w:proofErr w:type="spellStart"/>
-            <w:r>
-              <w:rPr>
-                <w:rFonts w:ascii="Calibri" w:hAnsi="Calibri"/>
-                <w:color w:val="000000"/>
-                <w:sz w:val="22"/>
-                <w:szCs w:val="22"/>
-                <w:lang w:val="en-US"/>
-              </w:rPr>
-              <w:t>coéquipiers</w:t>
-            </w:r>
-            <w:proofErr w:type="spellEnd"/>
-            <w:r>
-              <w:rPr>
-                <w:rFonts w:ascii="Calibri" w:hAnsi="Calibri"/>
-                <w:color w:val="000000"/>
-                <w:sz w:val="22"/>
-                <w:szCs w:val="22"/>
-                <w:lang w:val="en-US"/>
-              </w:rPr>
-              <w:t xml:space="preserve">, </w:t>
-            </w:r>
-            <w:proofErr w:type="spellStart"/>
-            <w:r>
-              <w:rPr>
-                <w:rFonts w:ascii="Calibri" w:hAnsi="Calibri"/>
-                <w:color w:val="000000"/>
-                <w:sz w:val="22"/>
-                <w:szCs w:val="22"/>
-                <w:lang w:val="en-US"/>
-              </w:rPr>
-              <w:t>réunion</w:t>
-            </w:r>
-            <w:proofErr w:type="spellEnd"/>
-            <w:r>
-              <w:rPr>
-                <w:rFonts w:ascii="Calibri" w:hAnsi="Calibri"/>
-                <w:color w:val="000000"/>
-                <w:sz w:val="22"/>
-                <w:szCs w:val="22"/>
-                <w:lang w:val="en-US"/>
-              </w:rPr>
-              <w:t xml:space="preserve"> </w:t>
-            </w:r>
-            <w:proofErr w:type="spellStart"/>
-            <w:r>
-              <w:rPr>
-                <w:rFonts w:ascii="Calibri" w:hAnsi="Calibri"/>
-                <w:color w:val="000000"/>
-                <w:sz w:val="22"/>
-                <w:szCs w:val="22"/>
-                <w:lang w:val="en-US"/>
-              </w:rPr>
-              <w:t>hebdomadaire</w:t>
-            </w:r>
-            <w:proofErr w:type="spellEnd"/>
-          </w:p>
-        </w:tc>
-        <w:tc>
-          <w:tcPr>
-            <w:tcW w:w="283" w:type="dxa"/>
-            <w:tcBorders>
-              <w:top w:val="nil"/>
-              <w:left w:val="nil"/>
-              <w:bottom w:val="single" w:sz="4" w:space="0" w:color="auto"/>
-              <w:right w:val="single" w:sz="4" w:space="0" w:color="auto"/>
-            </w:tcBorders>
-            <w:shd w:val="clear" w:color="auto" w:fill="auto"/>
-            <w:vAlign w:val="center"/>
-            <w:hideMark/>
-          </w:tcPr>
-          <w:p>
-            <w:pPr>
-              <w:spacing w:after="0" w:line="240" w:lineRule="auto"/>
-              <w:jc w:val="center"/>
-              <w:rPr>
-                <w:rFonts w:ascii="Calibri" w:hAnsi="Calibri"/>
-                <w:color w:val="000000"/>
-                <w:sz w:val="22"/>
-                <w:szCs w:val="22"/>
-                <w:lang w:val="en-US"/>
-              </w:rPr>
-            </w:pPr>
-            <w:r>
-              <w:rPr>
-                <w:rFonts w:ascii="Calibri" w:hAnsi="Calibri"/>
-                <w:color w:val="000000"/>
-                <w:sz w:val="22"/>
-                <w:szCs w:val="22"/>
-                <w:lang w:val="en-US"/>
-              </w:rPr>
-              <w:t>2</w:t>
-            </w:r>
-          </w:p>
-        </w:tc>
-        <w:tc>
-          <w:tcPr>
-            <w:tcW w:w="369" w:type="dxa"/>
-            <w:tcBorders>
-              <w:top w:val="nil"/>
-              <w:left w:val="nil"/>
-              <w:bottom w:val="single" w:sz="4" w:space="0" w:color="auto"/>
-              <w:right w:val="single" w:sz="4" w:space="0" w:color="auto"/>
-            </w:tcBorders>
-            <w:shd w:val="clear" w:color="auto" w:fill="auto"/>
-            <w:vAlign w:val="center"/>
-            <w:hideMark/>
-          </w:tcPr>
-          <w:p>
-            <w:pPr>
-              <w:spacing w:after="0" w:line="240" w:lineRule="auto"/>
-              <w:jc w:val="center"/>
-              <w:rPr>
-                <w:rFonts w:ascii="Calibri" w:hAnsi="Calibri"/>
-                <w:color w:val="000000"/>
-                <w:sz w:val="22"/>
-                <w:szCs w:val="22"/>
-                <w:lang w:val="en-US"/>
-              </w:rPr>
-            </w:pPr>
-            <w:r>
-              <w:rPr>
-                <w:rFonts w:ascii="Calibri" w:hAnsi="Calibri"/>
-                <w:color w:val="000000"/>
-                <w:sz w:val="22"/>
-                <w:szCs w:val="22"/>
-                <w:lang w:val="en-US"/>
-              </w:rPr>
               <w:t>1</w:t>
             </w:r>
           </w:p>
         </w:tc>
         <w:tc>
           <w:tcPr>
-            <w:tcW w:w="510" w:type="dxa"/>
-            <w:tcBorders>
-              <w:top w:val="nil"/>
-              <w:left w:val="nil"/>
-              <w:bottom w:val="single" w:sz="4" w:space="0" w:color="auto"/>
-              <w:right w:val="single" w:sz="4" w:space="0" w:color="auto"/>
-            </w:tcBorders>
-            <w:shd w:val="clear" w:color="auto" w:fill="auto"/>
-            <w:vAlign w:val="center"/>
-            <w:hideMark/>
-          </w:tcPr>
-          <w:p>
-            <w:pPr>
-              <w:spacing w:after="0" w:line="240" w:lineRule="auto"/>
-              <w:jc w:val="center"/>
-              <w:rPr>
-                <w:rFonts w:ascii="Calibri" w:hAnsi="Calibri"/>
-                <w:color w:val="000000"/>
-                <w:sz w:val="22"/>
-                <w:szCs w:val="22"/>
-                <w:lang w:val="en-US"/>
-              </w:rPr>
-            </w:pPr>
-            <w:r>
-              <w:rPr>
-                <w:rFonts w:ascii="Calibri" w:hAnsi="Calibri"/>
-                <w:color w:val="000000"/>
-                <w:sz w:val="22"/>
-                <w:szCs w:val="22"/>
-                <w:lang w:val="en-US"/>
-              </w:rPr>
-              <w:t>1</w:t>
-            </w:r>
-          </w:p>
-        </w:tc>
-        <w:tc>
-          <w:tcPr>
-            <w:tcW w:w="476" w:type="dxa"/>
+            <w:tcW w:w="505" w:type="dxa"/>
             <w:tcBorders>
               <w:top w:val="nil"/>
               <w:left w:val="nil"/>
@@ -6763,12 +6703,10 @@
       <w:r>
         <w:br w:type="page"/>
       </w:r>
-      <w:bookmarkStart w:id="5" w:name="_GoBack"/>
-      <w:bookmarkEnd w:id="5"/>
     </w:p>
     <w:p>
       <w:pPr>
-        <w:pStyle w:val="Heading1"/>
+        <w:pStyle w:val="Heading2"/>
       </w:pPr>
       <w:bookmarkStart w:id="6" w:name="_Toc453087670"/>
       <w:r>
@@ -6779,23 +6717,23 @@
     </w:p>
     <w:tbl>
       <w:tblPr>
-        <w:tblW w:w="11395" w:type="dxa"/>
+        <w:tblW w:w="13690" w:type="dxa"/>
         <w:tblInd w:w="108" w:type="dxa"/>
         <w:tblLayout w:type="fixed"/>
         <w:tblLook w:val="04A0" w:firstRow="1" w:lastRow="0" w:firstColumn="1" w:lastColumn="0" w:noHBand="0" w:noVBand="1"/>
       </w:tblPr>
       <w:tblGrid>
-        <w:gridCol w:w="1304"/>
-        <w:gridCol w:w="1304"/>
-        <w:gridCol w:w="1871"/>
-        <w:gridCol w:w="1871"/>
-        <w:gridCol w:w="283"/>
-        <w:gridCol w:w="369"/>
-        <w:gridCol w:w="510"/>
+        <w:gridCol w:w="2835"/>
+        <w:gridCol w:w="1701"/>
+        <w:gridCol w:w="1701"/>
+        <w:gridCol w:w="2268"/>
+        <w:gridCol w:w="397"/>
+        <w:gridCol w:w="397"/>
+        <w:gridCol w:w="527"/>
         <w:gridCol w:w="476"/>
         <w:gridCol w:w="1769"/>
-        <w:gridCol w:w="283"/>
-        <w:gridCol w:w="369"/>
+        <w:gridCol w:w="397"/>
+        <w:gridCol w:w="236"/>
         <w:gridCol w:w="510"/>
         <w:gridCol w:w="476"/>
       </w:tblGrid>
@@ -6805,7 +6743,7 @@
         </w:trPr>
         <w:tc>
           <w:tcPr>
-            <w:tcW w:w="1304" w:type="dxa"/>
+            <w:tcW w:w="2835" w:type="dxa"/>
             <w:tcBorders>
               <w:top w:val="single" w:sz="4" w:space="0" w:color="auto"/>
               <w:left w:val="single" w:sz="4" w:space="0" w:color="auto"/>
@@ -6849,7 +6787,7 @@
         </w:tc>
         <w:tc>
           <w:tcPr>
-            <w:tcW w:w="1304" w:type="dxa"/>
+            <w:tcW w:w="1701" w:type="dxa"/>
             <w:tcBorders>
               <w:top w:val="single" w:sz="4" w:space="0" w:color="auto"/>
               <w:left w:val="nil"/>
@@ -6891,7 +6829,7 @@
         </w:tc>
         <w:tc>
           <w:tcPr>
-            <w:tcW w:w="1871" w:type="dxa"/>
+            <w:tcW w:w="1701" w:type="dxa"/>
             <w:tcBorders>
               <w:top w:val="single" w:sz="4" w:space="0" w:color="auto"/>
               <w:left w:val="nil"/>
@@ -6935,7 +6873,7 @@
         </w:tc>
         <w:tc>
           <w:tcPr>
-            <w:tcW w:w="1871" w:type="dxa"/>
+            <w:tcW w:w="2268" w:type="dxa"/>
             <w:tcBorders>
               <w:top w:val="single" w:sz="4" w:space="0" w:color="auto"/>
               <w:left w:val="nil"/>
@@ -6977,7 +6915,7 @@
         </w:tc>
         <w:tc>
           <w:tcPr>
-            <w:tcW w:w="283" w:type="dxa"/>
+            <w:tcW w:w="397" w:type="dxa"/>
             <w:tcBorders>
               <w:top w:val="single" w:sz="4" w:space="0" w:color="auto"/>
               <w:left w:val="nil"/>
@@ -7019,7 +6957,7 @@
         </w:tc>
         <w:tc>
           <w:tcPr>
-            <w:tcW w:w="369" w:type="dxa"/>
+            <w:tcW w:w="397" w:type="dxa"/>
             <w:tcBorders>
               <w:top w:val="single" w:sz="4" w:space="0" w:color="auto"/>
               <w:left w:val="nil"/>
@@ -7061,7 +6999,7 @@
         </w:tc>
         <w:tc>
           <w:tcPr>
-            <w:tcW w:w="510" w:type="dxa"/>
+            <w:tcW w:w="527" w:type="dxa"/>
             <w:tcBorders>
               <w:top w:val="single" w:sz="4" w:space="0" w:color="auto"/>
               <w:left w:val="nil"/>
@@ -7189,7 +7127,7 @@
         </w:tc>
         <w:tc>
           <w:tcPr>
-            <w:tcW w:w="283" w:type="dxa"/>
+            <w:tcW w:w="397" w:type="dxa"/>
             <w:tcBorders>
               <w:top w:val="single" w:sz="4" w:space="0" w:color="auto"/>
               <w:left w:val="nil"/>
@@ -7231,7 +7169,7 @@
         </w:tc>
         <w:tc>
           <w:tcPr>
-            <w:tcW w:w="369" w:type="dxa"/>
+            <w:tcW w:w="236" w:type="dxa"/>
             <w:tcBorders>
               <w:top w:val="single" w:sz="4" w:space="0" w:color="auto"/>
               <w:left w:val="nil"/>
@@ -7364,7 +7302,7 @@
         </w:trPr>
         <w:tc>
           <w:tcPr>
-            <w:tcW w:w="1304" w:type="dxa"/>
+            <w:tcW w:w="2835" w:type="dxa"/>
             <w:tcBorders>
               <w:top w:val="nil"/>
               <w:left w:val="single" w:sz="4" w:space="0" w:color="auto"/>
@@ -7425,7 +7363,7 @@
         </w:tc>
         <w:tc>
           <w:tcPr>
-            <w:tcW w:w="1304" w:type="dxa"/>
+            <w:tcW w:w="1701" w:type="dxa"/>
             <w:tcBorders>
               <w:top w:val="nil"/>
               <w:left w:val="nil"/>
@@ -7530,7 +7468,7 @@
         </w:tc>
         <w:tc>
           <w:tcPr>
-            <w:tcW w:w="1871" w:type="dxa"/>
+            <w:tcW w:w="1701" w:type="dxa"/>
             <w:tcBorders>
               <w:top w:val="nil"/>
               <w:left w:val="nil"/>
@@ -7635,7 +7573,7 @@
         </w:tc>
         <w:tc>
           <w:tcPr>
-            <w:tcW w:w="1871" w:type="dxa"/>
+            <w:tcW w:w="2268" w:type="dxa"/>
             <w:tcBorders>
               <w:top w:val="nil"/>
               <w:left w:val="nil"/>
@@ -7696,7 +7634,7 @@
         </w:tc>
         <w:tc>
           <w:tcPr>
-            <w:tcW w:w="283" w:type="dxa"/>
+            <w:tcW w:w="397" w:type="dxa"/>
             <w:tcBorders>
               <w:top w:val="nil"/>
               <w:left w:val="nil"/>
@@ -7733,7 +7671,7 @@
         </w:tc>
         <w:tc>
           <w:tcPr>
-            <w:tcW w:w="369" w:type="dxa"/>
+            <w:tcW w:w="397" w:type="dxa"/>
             <w:tcBorders>
               <w:top w:val="nil"/>
               <w:left w:val="nil"/>
@@ -7770,7 +7708,7 @@
         </w:tc>
         <w:tc>
           <w:tcPr>
-            <w:tcW w:w="510" w:type="dxa"/>
+            <w:tcW w:w="527" w:type="dxa"/>
             <w:tcBorders>
               <w:top w:val="nil"/>
               <w:left w:val="nil"/>
@@ -7981,7 +7919,7 @@
         </w:tc>
         <w:tc>
           <w:tcPr>
-            <w:tcW w:w="283" w:type="dxa"/>
+            <w:tcW w:w="397" w:type="dxa"/>
             <w:tcBorders>
               <w:top w:val="nil"/>
               <w:left w:val="nil"/>
@@ -8018,7 +7956,7 @@
         </w:tc>
         <w:tc>
           <w:tcPr>
-            <w:tcW w:w="369" w:type="dxa"/>
+            <w:tcW w:w="236" w:type="dxa"/>
             <w:tcBorders>
               <w:top w:val="nil"/>
               <w:left w:val="nil"/>
@@ -8134,7 +8072,7 @@
         </w:trPr>
         <w:tc>
           <w:tcPr>
-            <w:tcW w:w="1304" w:type="dxa"/>
+            <w:tcW w:w="2835" w:type="dxa"/>
             <w:tcBorders>
               <w:top w:val="nil"/>
               <w:left w:val="single" w:sz="4" w:space="0" w:color="auto"/>
@@ -8195,7 +8133,7 @@
         </w:tc>
         <w:tc>
           <w:tcPr>
-            <w:tcW w:w="1304" w:type="dxa"/>
+            <w:tcW w:w="1701" w:type="dxa"/>
             <w:tcBorders>
               <w:top w:val="nil"/>
               <w:left w:val="nil"/>
@@ -8256,7 +8194,7 @@
         </w:tc>
         <w:tc>
           <w:tcPr>
-            <w:tcW w:w="1871" w:type="dxa"/>
+            <w:tcW w:w="1701" w:type="dxa"/>
             <w:tcBorders>
               <w:top w:val="nil"/>
               <w:left w:val="nil"/>
@@ -8361,7 +8299,7 @@
         </w:tc>
         <w:tc>
           <w:tcPr>
-            <w:tcW w:w="1871" w:type="dxa"/>
+            <w:tcW w:w="2268" w:type="dxa"/>
             <w:tcBorders>
               <w:top w:val="nil"/>
               <w:left w:val="nil"/>
@@ -8432,7 +8370,7 @@
         </w:tc>
         <w:tc>
           <w:tcPr>
-            <w:tcW w:w="283" w:type="dxa"/>
+            <w:tcW w:w="397" w:type="dxa"/>
             <w:tcBorders>
               <w:top w:val="nil"/>
               <w:left w:val="nil"/>
@@ -8469,7 +8407,7 @@
         </w:tc>
         <w:tc>
           <w:tcPr>
-            <w:tcW w:w="369" w:type="dxa"/>
+            <w:tcW w:w="397" w:type="dxa"/>
             <w:tcBorders>
               <w:top w:val="nil"/>
               <w:left w:val="nil"/>
@@ -8506,7 +8444,7 @@
         </w:tc>
         <w:tc>
           <w:tcPr>
-            <w:tcW w:w="510" w:type="dxa"/>
+            <w:tcW w:w="527" w:type="dxa"/>
             <w:tcBorders>
               <w:top w:val="nil"/>
               <w:left w:val="nil"/>
@@ -8673,7 +8611,7 @@
         </w:tc>
         <w:tc>
           <w:tcPr>
-            <w:tcW w:w="283" w:type="dxa"/>
+            <w:tcW w:w="397" w:type="dxa"/>
             <w:tcBorders>
               <w:top w:val="nil"/>
               <w:left w:val="nil"/>
@@ -8710,7 +8648,7 @@
         </w:tc>
         <w:tc>
           <w:tcPr>
-            <w:tcW w:w="369" w:type="dxa"/>
+            <w:tcW w:w="236" w:type="dxa"/>
             <w:tcBorders>
               <w:top w:val="nil"/>
               <w:left w:val="nil"/>
@@ -8826,7 +8764,7 @@
         </w:trPr>
         <w:tc>
           <w:tcPr>
-            <w:tcW w:w="1304" w:type="dxa"/>
+            <w:tcW w:w="2835" w:type="dxa"/>
             <w:tcBorders>
               <w:top w:val="nil"/>
               <w:left w:val="single" w:sz="4" w:space="0" w:color="auto"/>
@@ -8929,7 +8867,7 @@
         </w:tc>
         <w:tc>
           <w:tcPr>
-            <w:tcW w:w="1304" w:type="dxa"/>
+            <w:tcW w:w="1701" w:type="dxa"/>
             <w:tcBorders>
               <w:top w:val="nil"/>
               <w:left w:val="nil"/>
@@ -9000,7 +8938,7 @@
         </w:tc>
         <w:tc>
           <w:tcPr>
-            <w:tcW w:w="1871" w:type="dxa"/>
+            <w:tcW w:w="1701" w:type="dxa"/>
             <w:tcBorders>
               <w:top w:val="nil"/>
               <w:left w:val="nil"/>
@@ -9091,7 +9029,7 @@
         </w:tc>
         <w:tc>
           <w:tcPr>
-            <w:tcW w:w="1871" w:type="dxa"/>
+            <w:tcW w:w="2268" w:type="dxa"/>
             <w:tcBorders>
               <w:top w:val="nil"/>
               <w:left w:val="nil"/>
@@ -9174,7 +9112,7 @@
         </w:tc>
         <w:tc>
           <w:tcPr>
-            <w:tcW w:w="283" w:type="dxa"/>
+            <w:tcW w:w="397" w:type="dxa"/>
             <w:tcBorders>
               <w:top w:val="nil"/>
               <w:left w:val="nil"/>
@@ -9211,7 +9149,7 @@
         </w:tc>
         <w:tc>
           <w:tcPr>
-            <w:tcW w:w="369" w:type="dxa"/>
+            <w:tcW w:w="397" w:type="dxa"/>
             <w:tcBorders>
               <w:top w:val="nil"/>
               <w:left w:val="nil"/>
@@ -9248,7 +9186,7 @@
         </w:tc>
         <w:tc>
           <w:tcPr>
-            <w:tcW w:w="510" w:type="dxa"/>
+            <w:tcW w:w="527" w:type="dxa"/>
             <w:tcBorders>
               <w:top w:val="nil"/>
               <w:left w:val="nil"/>
@@ -9371,7 +9309,7 @@
         </w:tc>
         <w:tc>
           <w:tcPr>
-            <w:tcW w:w="283" w:type="dxa"/>
+            <w:tcW w:w="397" w:type="dxa"/>
             <w:tcBorders>
               <w:top w:val="nil"/>
               <w:left w:val="nil"/>
@@ -9408,7 +9346,7 @@
         </w:tc>
         <w:tc>
           <w:tcPr>
-            <w:tcW w:w="369" w:type="dxa"/>
+            <w:tcW w:w="236" w:type="dxa"/>
             <w:tcBorders>
               <w:top w:val="nil"/>
               <w:left w:val="nil"/>
@@ -9524,7 +9462,7 @@
         </w:trPr>
         <w:tc>
           <w:tcPr>
-            <w:tcW w:w="1304" w:type="dxa"/>
+            <w:tcW w:w="2835" w:type="dxa"/>
             <w:tcBorders>
               <w:top w:val="nil"/>
               <w:left w:val="single" w:sz="4" w:space="0" w:color="auto"/>
@@ -9563,7 +9501,7 @@
         </w:tc>
         <w:tc>
           <w:tcPr>
-            <w:tcW w:w="1304" w:type="dxa"/>
+            <w:tcW w:w="1701" w:type="dxa"/>
             <w:tcBorders>
               <w:top w:val="nil"/>
               <w:left w:val="nil"/>
@@ -9634,7 +9572,7 @@
         </w:tc>
         <w:tc>
           <w:tcPr>
-            <w:tcW w:w="1871" w:type="dxa"/>
+            <w:tcW w:w="1701" w:type="dxa"/>
             <w:tcBorders>
               <w:top w:val="nil"/>
               <w:left w:val="nil"/>
@@ -9727,7 +9665,7 @@
         </w:tc>
         <w:tc>
           <w:tcPr>
-            <w:tcW w:w="1871" w:type="dxa"/>
+            <w:tcW w:w="2268" w:type="dxa"/>
             <w:tcBorders>
               <w:top w:val="nil"/>
               <w:left w:val="nil"/>
@@ -9788,7 +9726,7 @@
         </w:tc>
         <w:tc>
           <w:tcPr>
-            <w:tcW w:w="283" w:type="dxa"/>
+            <w:tcW w:w="397" w:type="dxa"/>
             <w:tcBorders>
               <w:top w:val="nil"/>
               <w:left w:val="nil"/>
@@ -9825,7 +9763,7 @@
         </w:tc>
         <w:tc>
           <w:tcPr>
-            <w:tcW w:w="369" w:type="dxa"/>
+            <w:tcW w:w="397" w:type="dxa"/>
             <w:tcBorders>
               <w:top w:val="nil"/>
               <w:left w:val="nil"/>
@@ -9862,7 +9800,7 @@
         </w:tc>
         <w:tc>
           <w:tcPr>
-            <w:tcW w:w="510" w:type="dxa"/>
+            <w:tcW w:w="527" w:type="dxa"/>
             <w:tcBorders>
               <w:top w:val="nil"/>
               <w:left w:val="nil"/>
@@ -9997,7 +9935,7 @@
         </w:tc>
         <w:tc>
           <w:tcPr>
-            <w:tcW w:w="283" w:type="dxa"/>
+            <w:tcW w:w="397" w:type="dxa"/>
             <w:tcBorders>
               <w:top w:val="nil"/>
               <w:left w:val="nil"/>
@@ -10034,7 +9972,7 @@
         </w:tc>
         <w:tc>
           <w:tcPr>
-            <w:tcW w:w="369" w:type="dxa"/>
+            <w:tcW w:w="236" w:type="dxa"/>
             <w:tcBorders>
               <w:top w:val="nil"/>
               <w:left w:val="nil"/>
@@ -10150,7 +10088,7 @@
         </w:trPr>
         <w:tc>
           <w:tcPr>
-            <w:tcW w:w="1304" w:type="dxa"/>
+            <w:tcW w:w="2835" w:type="dxa"/>
             <w:tcBorders>
               <w:top w:val="nil"/>
               <w:left w:val="single" w:sz="4" w:space="0" w:color="auto"/>
@@ -10233,7 +10171,7 @@
         </w:tc>
         <w:tc>
           <w:tcPr>
-            <w:tcW w:w="1304" w:type="dxa"/>
+            <w:tcW w:w="1701" w:type="dxa"/>
             <w:tcBorders>
               <w:top w:val="nil"/>
               <w:left w:val="nil"/>
@@ -10316,7 +10254,7 @@
         </w:tc>
         <w:tc>
           <w:tcPr>
-            <w:tcW w:w="1871" w:type="dxa"/>
+            <w:tcW w:w="1701" w:type="dxa"/>
             <w:tcBorders>
               <w:top w:val="nil"/>
               <w:left w:val="nil"/>
@@ -10431,7 +10369,7 @@
         </w:tc>
         <w:tc>
           <w:tcPr>
-            <w:tcW w:w="1871" w:type="dxa"/>
+            <w:tcW w:w="2268" w:type="dxa"/>
             <w:tcBorders>
               <w:top w:val="nil"/>
               <w:left w:val="nil"/>
@@ -10546,7 +10484,7 @@
         </w:tc>
         <w:tc>
           <w:tcPr>
-            <w:tcW w:w="283" w:type="dxa"/>
+            <w:tcW w:w="397" w:type="dxa"/>
             <w:tcBorders>
               <w:top w:val="nil"/>
               <w:left w:val="nil"/>
@@ -10583,7 +10521,7 @@
         </w:tc>
         <w:tc>
           <w:tcPr>
-            <w:tcW w:w="369" w:type="dxa"/>
+            <w:tcW w:w="397" w:type="dxa"/>
             <w:tcBorders>
               <w:top w:val="nil"/>
               <w:left w:val="nil"/>
@@ -10620,7 +10558,7 @@
         </w:tc>
         <w:tc>
           <w:tcPr>
-            <w:tcW w:w="510" w:type="dxa"/>
+            <w:tcW w:w="527" w:type="dxa"/>
             <w:tcBorders>
               <w:top w:val="nil"/>
               <w:left w:val="nil"/>
@@ -10799,7 +10737,7 @@
         </w:tc>
         <w:tc>
           <w:tcPr>
-            <w:tcW w:w="283" w:type="dxa"/>
+            <w:tcW w:w="397" w:type="dxa"/>
             <w:tcBorders>
               <w:top w:val="nil"/>
               <w:left w:val="nil"/>
@@ -10836,7 +10774,7 @@
         </w:tc>
         <w:tc>
           <w:tcPr>
-            <w:tcW w:w="369" w:type="dxa"/>
+            <w:tcW w:w="236" w:type="dxa"/>
             <w:tcBorders>
               <w:top w:val="nil"/>
               <w:left w:val="nil"/>
@@ -10952,7 +10890,7 @@
         </w:trPr>
         <w:tc>
           <w:tcPr>
-            <w:tcW w:w="1304" w:type="dxa"/>
+            <w:tcW w:w="2835" w:type="dxa"/>
             <w:tcBorders>
               <w:top w:val="nil"/>
               <w:left w:val="single" w:sz="4" w:space="0" w:color="auto"/>
@@ -11035,7 +10973,7 @@
         </w:tc>
         <w:tc>
           <w:tcPr>
-            <w:tcW w:w="1304" w:type="dxa"/>
+            <w:tcW w:w="1701" w:type="dxa"/>
             <w:tcBorders>
               <w:top w:val="nil"/>
               <w:left w:val="nil"/>
@@ -11116,7 +11054,7 @@
         </w:tc>
         <w:tc>
           <w:tcPr>
-            <w:tcW w:w="1871" w:type="dxa"/>
+            <w:tcW w:w="1701" w:type="dxa"/>
             <w:tcBorders>
               <w:top w:val="nil"/>
               <w:left w:val="nil"/>
@@ -11177,7 +11115,7 @@
         </w:tc>
         <w:tc>
           <w:tcPr>
-            <w:tcW w:w="1871" w:type="dxa"/>
+            <w:tcW w:w="2268" w:type="dxa"/>
             <w:tcBorders>
               <w:top w:val="nil"/>
               <w:left w:val="nil"/>
@@ -11304,7 +11242,7 @@
         </w:tc>
         <w:tc>
           <w:tcPr>
-            <w:tcW w:w="283" w:type="dxa"/>
+            <w:tcW w:w="397" w:type="dxa"/>
             <w:tcBorders>
               <w:top w:val="nil"/>
               <w:left w:val="nil"/>
@@ -11341,7 +11279,7 @@
         </w:tc>
         <w:tc>
           <w:tcPr>
-            <w:tcW w:w="369" w:type="dxa"/>
+            <w:tcW w:w="397" w:type="dxa"/>
             <w:tcBorders>
               <w:top w:val="nil"/>
               <w:left w:val="nil"/>
@@ -11378,7 +11316,7 @@
         </w:tc>
         <w:tc>
           <w:tcPr>
-            <w:tcW w:w="510" w:type="dxa"/>
+            <w:tcW w:w="527" w:type="dxa"/>
             <w:tcBorders>
               <w:top w:val="nil"/>
               <w:left w:val="nil"/>
@@ -11513,7 +11451,7 @@
         </w:tc>
         <w:tc>
           <w:tcPr>
-            <w:tcW w:w="283" w:type="dxa"/>
+            <w:tcW w:w="397" w:type="dxa"/>
             <w:tcBorders>
               <w:top w:val="nil"/>
               <w:left w:val="nil"/>
@@ -11550,7 +11488,7 @@
         </w:tc>
         <w:tc>
           <w:tcPr>
-            <w:tcW w:w="369" w:type="dxa"/>
+            <w:tcW w:w="236" w:type="dxa"/>
             <w:tcBorders>
               <w:top w:val="nil"/>
               <w:left w:val="nil"/>
@@ -11666,7 +11604,7 @@
         </w:trPr>
         <w:tc>
           <w:tcPr>
-            <w:tcW w:w="1304" w:type="dxa"/>
+            <w:tcW w:w="2835" w:type="dxa"/>
             <w:tcBorders>
               <w:top w:val="nil"/>
               <w:left w:val="single" w:sz="4" w:space="0" w:color="auto"/>
@@ -11771,7 +11709,7 @@
         </w:tc>
         <w:tc>
           <w:tcPr>
-            <w:tcW w:w="1304" w:type="dxa"/>
+            <w:tcW w:w="1701" w:type="dxa"/>
             <w:tcBorders>
               <w:top w:val="nil"/>
               <w:left w:val="nil"/>
@@ -11832,7 +11770,7 @@
         </w:tc>
         <w:tc>
           <w:tcPr>
-            <w:tcW w:w="1871" w:type="dxa"/>
+            <w:tcW w:w="1701" w:type="dxa"/>
             <w:tcBorders>
               <w:top w:val="nil"/>
               <w:left w:val="nil"/>
@@ -11903,7 +11841,7 @@
         </w:tc>
         <w:tc>
           <w:tcPr>
-            <w:tcW w:w="1871" w:type="dxa"/>
+            <w:tcW w:w="2268" w:type="dxa"/>
             <w:tcBorders>
               <w:top w:val="nil"/>
               <w:left w:val="nil"/>
@@ -11952,7 +11890,7 @@
         </w:tc>
         <w:tc>
           <w:tcPr>
-            <w:tcW w:w="283" w:type="dxa"/>
+            <w:tcW w:w="397" w:type="dxa"/>
             <w:tcBorders>
               <w:top w:val="nil"/>
               <w:left w:val="nil"/>
@@ -11989,7 +11927,7 @@
         </w:tc>
         <w:tc>
           <w:tcPr>
-            <w:tcW w:w="369" w:type="dxa"/>
+            <w:tcW w:w="397" w:type="dxa"/>
             <w:tcBorders>
               <w:top w:val="nil"/>
               <w:left w:val="nil"/>
@@ -12026,7 +11964,7 @@
         </w:tc>
         <w:tc>
           <w:tcPr>
-            <w:tcW w:w="510" w:type="dxa"/>
+            <w:tcW w:w="527" w:type="dxa"/>
             <w:tcBorders>
               <w:top w:val="nil"/>
               <w:left w:val="nil"/>
@@ -12193,7 +12131,7 @@
         </w:tc>
         <w:tc>
           <w:tcPr>
-            <w:tcW w:w="283" w:type="dxa"/>
+            <w:tcW w:w="397" w:type="dxa"/>
             <w:tcBorders>
               <w:top w:val="nil"/>
               <w:left w:val="nil"/>
@@ -12230,7 +12168,7 @@
         </w:tc>
         <w:tc>
           <w:tcPr>
-            <w:tcW w:w="369" w:type="dxa"/>
+            <w:tcW w:w="236" w:type="dxa"/>
             <w:tcBorders>
               <w:top w:val="nil"/>
               <w:left w:val="nil"/>
@@ -12349,16 +12287,16 @@
       </w:pPr>
     </w:p>
     <w:sectPr>
-      <w:headerReference w:type="default" r:id="rId15"/>
+      <w:headerReference w:type="default" r:id="rId11"/>
       <w:endnotePr>
         <w:numFmt w:val="decimal"/>
       </w:endnotePr>
-      <w:type w:val="continuous"/>
-      <w:pgSz w:w="12240" w:h="15840" w:code="1"/>
+      <w:pgSz w:w="15840" w:h="12240" w:orient="landscape" w:code="1"/>
       <w:pgMar w:top="567" w:right="567" w:bottom="567" w:left="567" w:header="425" w:footer="425" w:gutter="0"/>
       <w:pgNumType w:start="1"/>
       <w:cols w:space="708"/>
       <w:docGrid w:linePitch="360"/>
+      <w:printerSettings r:id="rId12"/>
     </w:sectPr>
   </w:body>
 </w:document>
@@ -12390,42 +12328,6 @@
 </file>
 
 <file path=word/footer1.xml><?xml version="1.0" encoding="utf-8"?>
-<w:ftr xmlns:wpc="http://schemas.microsoft.com/office/word/2010/wordprocessingCanvas" xmlns:mo="http://schemas.microsoft.com/office/mac/office/2008/main" xmlns:mc="http://schemas.openxmlformats.org/markup-compatibility/2006" xmlns:mv="urn:schemas-microsoft-com:mac:vml" xmlns:o="urn:schemas-microsoft-com:office:office" xmlns:r="http://schemas.openxmlformats.org/officeDocument/2006/relationships" xmlns:m="http://schemas.openxmlformats.org/officeDocument/2006/math" xmlns:v="urn:schemas-microsoft-com:vml" xmlns:wp14="http://schemas.microsoft.com/office/word/2010/wordprocessingDrawing" xmlns:wp="http://schemas.openxmlformats.org/drawingml/2006/wordprocessingDrawing" xmlns:w10="urn:schemas-microsoft-com:office:word" xmlns:w="http://schemas.openxmlformats.org/wordprocessingml/2006/main" xmlns:w14="http://schemas.microsoft.com/office/word/2010/wordml" xmlns:w15="http://schemas.microsoft.com/office/word/2012/wordml" xmlns:wpg="http://schemas.microsoft.com/office/word/2010/wordprocessingGroup" xmlns:wpi="http://schemas.microsoft.com/office/word/2010/wordprocessingInk" xmlns:wne="http://schemas.microsoft.com/office/word/2006/wordml" xmlns:wps="http://schemas.microsoft.com/office/word/2010/wordprocessingShape" mc:Ignorable="w14 w15 wp14">
-  <w:p>
-    <w:pPr>
-      <w:pStyle w:val="Footer"/>
-    </w:pPr>
-  </w:p>
-</w:ftr>
-</file>
-
-<file path=word/footer2.xml><?xml version="1.0" encoding="utf-8"?>
-<w:ftr xmlns:wpc="http://schemas.microsoft.com/office/word/2010/wordprocessingCanvas" xmlns:mo="http://schemas.microsoft.com/office/mac/office/2008/main" xmlns:mc="http://schemas.openxmlformats.org/markup-compatibility/2006" xmlns:mv="urn:schemas-microsoft-com:mac:vml" xmlns:o="urn:schemas-microsoft-com:office:office" xmlns:r="http://schemas.openxmlformats.org/officeDocument/2006/relationships" xmlns:m="http://schemas.openxmlformats.org/officeDocument/2006/math" xmlns:v="urn:schemas-microsoft-com:vml" xmlns:wp14="http://schemas.microsoft.com/office/word/2010/wordprocessingDrawing" xmlns:wp="http://schemas.openxmlformats.org/drawingml/2006/wordprocessingDrawing" xmlns:w10="urn:schemas-microsoft-com:office:word" xmlns:w="http://schemas.openxmlformats.org/wordprocessingml/2006/main" xmlns:w14="http://schemas.microsoft.com/office/word/2010/wordml" xmlns:w15="http://schemas.microsoft.com/office/word/2012/wordml" xmlns:wpg="http://schemas.microsoft.com/office/word/2010/wordprocessingGroup" xmlns:wpi="http://schemas.microsoft.com/office/word/2010/wordprocessingInk" xmlns:wne="http://schemas.microsoft.com/office/word/2006/wordml" xmlns:wps="http://schemas.microsoft.com/office/word/2010/wordprocessingShape" mc:Ignorable="w14 w15 wp14">
-  <w:p>
-    <w:pPr>
-      <w:pStyle w:val="Footer"/>
-      <w:jc w:val="right"/>
-    </w:pPr>
-  </w:p>
-  <w:p>
-    <w:pPr>
-      <w:pStyle w:val="Footer"/>
-    </w:pPr>
-  </w:p>
-</w:ftr>
-</file>
-
-<file path=word/footer3.xml><?xml version="1.0" encoding="utf-8"?>
-<w:ftr xmlns:wpc="http://schemas.microsoft.com/office/word/2010/wordprocessingCanvas" xmlns:mo="http://schemas.microsoft.com/office/mac/office/2008/main" xmlns:mc="http://schemas.openxmlformats.org/markup-compatibility/2006" xmlns:mv="urn:schemas-microsoft-com:mac:vml" xmlns:o="urn:schemas-microsoft-com:office:office" xmlns:r="http://schemas.openxmlformats.org/officeDocument/2006/relationships" xmlns:m="http://schemas.openxmlformats.org/officeDocument/2006/math" xmlns:v="urn:schemas-microsoft-com:vml" xmlns:wp14="http://schemas.microsoft.com/office/word/2010/wordprocessingDrawing" xmlns:wp="http://schemas.openxmlformats.org/drawingml/2006/wordprocessingDrawing" xmlns:w10="urn:schemas-microsoft-com:office:word" xmlns:w="http://schemas.openxmlformats.org/wordprocessingml/2006/main" xmlns:w14="http://schemas.microsoft.com/office/word/2010/wordml" xmlns:w15="http://schemas.microsoft.com/office/word/2012/wordml" xmlns:wpg="http://schemas.microsoft.com/office/word/2010/wordprocessingGroup" xmlns:wpi="http://schemas.microsoft.com/office/word/2010/wordprocessingInk" xmlns:wne="http://schemas.microsoft.com/office/word/2006/wordml" xmlns:wps="http://schemas.microsoft.com/office/word/2010/wordprocessingShape" mc:Ignorable="w14 w15 wp14">
-  <w:p>
-    <w:pPr>
-      <w:pStyle w:val="Footer"/>
-    </w:pPr>
-  </w:p>
-</w:ftr>
-</file>
-
-<file path=word/footer4.xml><?xml version="1.0" encoding="utf-8"?>
 <w:ftr xmlns:wpc="http://schemas.microsoft.com/office/word/2010/wordprocessingCanvas" xmlns:mo="http://schemas.microsoft.com/office/mac/office/2008/main" xmlns:mc="http://schemas.openxmlformats.org/markup-compatibility/2006" xmlns:mv="urn:schemas-microsoft-com:mac:vml" xmlns:o="urn:schemas-microsoft-com:office:office" xmlns:r="http://schemas.openxmlformats.org/officeDocument/2006/relationships" xmlns:m="http://schemas.openxmlformats.org/officeDocument/2006/math" xmlns:v="urn:schemas-microsoft-com:vml" xmlns:wp14="http://schemas.microsoft.com/office/word/2010/wordprocessingDrawing" xmlns:wp="http://schemas.openxmlformats.org/drawingml/2006/wordprocessingDrawing" xmlns:w10="urn:schemas-microsoft-com:office:word" xmlns:w="http://schemas.openxmlformats.org/wordprocessingml/2006/main" xmlns:w14="http://schemas.microsoft.com/office/word/2010/wordml" xmlns:w15="http://schemas.microsoft.com/office/word/2012/wordml" xmlns:wpg="http://schemas.microsoft.com/office/word/2010/wordprocessingGroup" xmlns:wpi="http://schemas.microsoft.com/office/word/2010/wordprocessingInk" xmlns:wne="http://schemas.microsoft.com/office/word/2006/wordml" xmlns:wps="http://schemas.microsoft.com/office/word/2010/wordprocessingShape" mc:Ignorable="w14 w15 wp14">
   <w:sdt>
     <w:sdtPr>
@@ -12456,7 +12358,7 @@
             <w:noProof/>
             <w:lang w:val="fr-FR"/>
           </w:rPr>
-          <w:t>3</w:t>
+          <w:t>4</w:t>
         </w:r>
         <w:r>
           <w:fldChar w:fldCharType="end"/>
@@ -12498,42 +12400,6 @@
 </file>
 
 <file path=word/header1.xml><?xml version="1.0" encoding="utf-8"?>
-<w:hdr xmlns:wpc="http://schemas.microsoft.com/office/word/2010/wordprocessingCanvas" xmlns:mo="http://schemas.microsoft.com/office/mac/office/2008/main" xmlns:mc="http://schemas.openxmlformats.org/markup-compatibility/2006" xmlns:mv="urn:schemas-microsoft-com:mac:vml" xmlns:o="urn:schemas-microsoft-com:office:office" xmlns:r="http://schemas.openxmlformats.org/officeDocument/2006/relationships" xmlns:m="http://schemas.openxmlformats.org/officeDocument/2006/math" xmlns:v="urn:schemas-microsoft-com:vml" xmlns:wp14="http://schemas.microsoft.com/office/word/2010/wordprocessingDrawing" xmlns:wp="http://schemas.openxmlformats.org/drawingml/2006/wordprocessingDrawing" xmlns:w10="urn:schemas-microsoft-com:office:word" xmlns:w="http://schemas.openxmlformats.org/wordprocessingml/2006/main" xmlns:w14="http://schemas.microsoft.com/office/word/2010/wordml" xmlns:w15="http://schemas.microsoft.com/office/word/2012/wordml" xmlns:wpg="http://schemas.microsoft.com/office/word/2010/wordprocessingGroup" xmlns:wpi="http://schemas.microsoft.com/office/word/2010/wordprocessingInk" xmlns:wne="http://schemas.microsoft.com/office/word/2006/wordml" xmlns:wps="http://schemas.microsoft.com/office/word/2010/wordprocessingShape" mc:Ignorable="w14 w15 wp14">
-  <w:p>
-    <w:pPr>
-      <w:pStyle w:val="Header"/>
-    </w:pPr>
-  </w:p>
-</w:hdr>
-</file>
-
-<file path=word/header2.xml><?xml version="1.0" encoding="utf-8"?>
-<w:hdr xmlns:wpc="http://schemas.microsoft.com/office/word/2010/wordprocessingCanvas" xmlns:mo="http://schemas.microsoft.com/office/mac/office/2008/main" xmlns:mc="http://schemas.openxmlformats.org/markup-compatibility/2006" xmlns:mv="urn:schemas-microsoft-com:mac:vml" xmlns:o="urn:schemas-microsoft-com:office:office" xmlns:r="http://schemas.openxmlformats.org/officeDocument/2006/relationships" xmlns:m="http://schemas.openxmlformats.org/officeDocument/2006/math" xmlns:v="urn:schemas-microsoft-com:vml" xmlns:wp14="http://schemas.microsoft.com/office/word/2010/wordprocessingDrawing" xmlns:wp="http://schemas.openxmlformats.org/drawingml/2006/wordprocessingDrawing" xmlns:w10="urn:schemas-microsoft-com:office:word" xmlns:w="http://schemas.openxmlformats.org/wordprocessingml/2006/main" xmlns:w14="http://schemas.microsoft.com/office/word/2010/wordml" xmlns:w15="http://schemas.microsoft.com/office/word/2012/wordml" xmlns:wpg="http://schemas.microsoft.com/office/word/2010/wordprocessingGroup" xmlns:wpi="http://schemas.microsoft.com/office/word/2010/wordprocessingInk" xmlns:wne="http://schemas.microsoft.com/office/word/2006/wordml" xmlns:wps="http://schemas.microsoft.com/office/word/2010/wordprocessingShape" mc:Ignorable="w14 w15 wp14">
-  <w:p>
-    <w:pPr>
-      <w:pStyle w:val="Header"/>
-    </w:pPr>
-    <w:r>
-      <w:rPr>
-        <w:sz w:val="20"/>
-      </w:rPr>
-      <w:tab/>
-    </w:r>
-  </w:p>
-</w:hdr>
-</file>
-
-<file path=word/header3.xml><?xml version="1.0" encoding="utf-8"?>
-<w:hdr xmlns:wpc="http://schemas.microsoft.com/office/word/2010/wordprocessingCanvas" xmlns:mo="http://schemas.microsoft.com/office/mac/office/2008/main" xmlns:mc="http://schemas.openxmlformats.org/markup-compatibility/2006" xmlns:mv="urn:schemas-microsoft-com:mac:vml" xmlns:o="urn:schemas-microsoft-com:office:office" xmlns:r="http://schemas.openxmlformats.org/officeDocument/2006/relationships" xmlns:m="http://schemas.openxmlformats.org/officeDocument/2006/math" xmlns:v="urn:schemas-microsoft-com:vml" xmlns:wp14="http://schemas.microsoft.com/office/word/2010/wordprocessingDrawing" xmlns:wp="http://schemas.openxmlformats.org/drawingml/2006/wordprocessingDrawing" xmlns:w10="urn:schemas-microsoft-com:office:word" xmlns:w="http://schemas.openxmlformats.org/wordprocessingml/2006/main" xmlns:w14="http://schemas.microsoft.com/office/word/2010/wordml" xmlns:w15="http://schemas.microsoft.com/office/word/2012/wordml" xmlns:wpg="http://schemas.microsoft.com/office/word/2010/wordprocessingGroup" xmlns:wpi="http://schemas.microsoft.com/office/word/2010/wordprocessingInk" xmlns:wne="http://schemas.microsoft.com/office/word/2006/wordml" xmlns:wps="http://schemas.microsoft.com/office/word/2010/wordprocessingShape" mc:Ignorable="w14 w15 wp14">
-  <w:p>
-    <w:pPr>
-      <w:pStyle w:val="Header"/>
-    </w:pPr>
-  </w:p>
-</w:hdr>
-</file>
-
-<file path=word/header4.xml><?xml version="1.0" encoding="utf-8"?>
 <w:hdr xmlns:wpc="http://schemas.microsoft.com/office/word/2010/wordprocessingCanvas" xmlns:mo="http://schemas.microsoft.com/office/mac/office/2008/main" xmlns:mc="http://schemas.openxmlformats.org/markup-compatibility/2006" xmlns:mv="urn:schemas-microsoft-com:mac:vml" xmlns:o="urn:schemas-microsoft-com:office:office" xmlns:r="http://schemas.openxmlformats.org/officeDocument/2006/relationships" xmlns:m="http://schemas.openxmlformats.org/officeDocument/2006/math" xmlns:v="urn:schemas-microsoft-com:vml" xmlns:wp14="http://schemas.microsoft.com/office/word/2010/wordprocessingDrawing" xmlns:wp="http://schemas.openxmlformats.org/drawingml/2006/wordprocessingDrawing" xmlns:w10="urn:schemas-microsoft-com:office:word" xmlns:w="http://schemas.openxmlformats.org/wordprocessingml/2006/main" xmlns:w14="http://schemas.microsoft.com/office/word/2010/wordml" xmlns:w15="http://schemas.microsoft.com/office/word/2012/wordml" xmlns:wpg="http://schemas.microsoft.com/office/word/2010/wordprocessingGroup" xmlns:wpi="http://schemas.microsoft.com/office/word/2010/wordprocessingInk" xmlns:wne="http://schemas.microsoft.com/office/word/2006/wordml" xmlns:wps="http://schemas.microsoft.com/office/word/2010/wordprocessingShape" mc:Ignorable="w14 w15 wp14">
   <w:p>
     <w:pPr>
@@ -12566,7 +12432,7 @@
         <v:path o:extrusionok="f" gradientshapeok="t" o:connecttype="rect"/>
         <o:lock v:ext="edit" aspectratio="t"/>
       </v:shapetype>
-      <v:shape id="_x0000_i1037" type="#_x0000_t75" style="width:1pt;height:1pt;visibility:visible" o:bullet="t">
+      <v:shape id="_x0000_i1054" type="#_x0000_t75" style="width:1pt;height:1pt;visibility:visible" o:bullet="t">
         <v:imagedata r:id="rId1" o:title=""/>
       </v:shape>
     </w:pict>
@@ -18798,7 +18664,7 @@
 </file>
 
 <file path=customXml/itemProps1.xml><?xml version="1.0" encoding="utf-8"?>
-<ds:datastoreItem xmlns:ds="http://schemas.openxmlformats.org/officeDocument/2006/customXml" ds:itemID="{A704711B-FE00-A64E-B6C9-1C95C464682C}">
+<ds:datastoreItem xmlns:ds="http://schemas.openxmlformats.org/officeDocument/2006/customXml" ds:itemID="{D8F66451-2C16-AE43-8366-AAAD105EB37E}">
   <ds:schemaRefs>
     <ds:schemaRef ds:uri="http://schemas.openxmlformats.org/officeDocument/2006/bibliography"/>
   </ds:schemaRefs>

</xml_diff>

<commit_message>
Ajout de l'historique des versions et du track change
</commit_message>
<xml_diff>
--- a/Gestion-des-risques.docx
+++ b/Gestion-des-risques.docx
@@ -110,27 +110,7 @@
           <w:sz w:val="22"/>
           <w:szCs w:val="22"/>
         </w:rPr>
-        <w:t>Conception d’un système de traitement numérique (</w:t>
-      </w:r>
-      <w:bookmarkStart w:id="0" w:name="_GoBack"/>
-      <w:r>
-        <w:rPr>
-          <w:rFonts w:ascii="Arial" w:hAnsi="Arial" w:cs="Arial"/>
-          <w:color w:val="000000"/>
-          <w:sz w:val="22"/>
-          <w:szCs w:val="22"/>
-        </w:rPr>
-        <w:t>GI</w:t>
-      </w:r>
-      <w:bookmarkEnd w:id="0"/>
-      <w:r>
-        <w:rPr>
-          <w:rFonts w:ascii="Arial" w:hAnsi="Arial" w:cs="Arial"/>
-          <w:color w:val="000000"/>
-          <w:sz w:val="22"/>
-          <w:szCs w:val="22"/>
-        </w:rPr>
-        <w:t>)</w:t>
+        <w:t>Conception d’un système de traitement numérique (GI)</w:t>
       </w:r>
     </w:p>
     <w:p>
@@ -299,8 +279,8 @@
         </w:rPr>
         <w:t xml:space="preserve">Alexandre Leclerc </w:t>
       </w:r>
-      <w:bookmarkStart w:id="1" w:name="OLE_LINK1"/>
-      <w:bookmarkStart w:id="2" w:name="OLE_LINK2"/>
+      <w:bookmarkStart w:id="0" w:name="OLE_LINK1"/>
+      <w:bookmarkStart w:id="1" w:name="OLE_LINK2"/>
       <w:r>
         <w:rPr>
           <w:rFonts w:ascii="Arial" w:hAnsi="Arial" w:cs="Arial"/>
@@ -310,8 +290,8 @@
         </w:rPr>
         <w:t>–</w:t>
       </w:r>
+      <w:bookmarkEnd w:id="0"/>
       <w:bookmarkEnd w:id="1"/>
-      <w:bookmarkEnd w:id="2"/>
       <w:r>
         <w:rPr>
           <w:rFonts w:ascii="Arial" w:hAnsi="Arial" w:cs="Arial"/>
@@ -618,7 +598,6 @@
           <w:pgNumType w:fmt="lowerRoman" w:start="1"/>
           <w:cols w:space="708"/>
           <w:docGrid w:linePitch="360"/>
-          <w:printerSettings r:id="rId9"/>
         </w:sectPr>
       </w:pPr>
       <w:r>
@@ -650,11 +629,11 @@
         </w:numPr>
         <w:jc w:val="center"/>
       </w:pPr>
-      <w:bookmarkStart w:id="3" w:name="_Toc453087667"/>
+      <w:bookmarkStart w:id="2" w:name="_Toc453087667"/>
       <w:r>
         <w:t>Table des matières</w:t>
       </w:r>
-      <w:bookmarkEnd w:id="3"/>
+      <w:bookmarkEnd w:id="2"/>
     </w:p>
     <w:p>
       <w:pPr>
@@ -968,7 +947,6 @@
           <w:pgNumType w:fmt="lowerRoman" w:start="1"/>
           <w:cols w:space="708"/>
           <w:docGrid w:linePitch="360"/>
-          <w:printerSettings r:id="rId10"/>
         </w:sectPr>
       </w:pPr>
       <w:r>
@@ -982,7 +960,7 @@
       <w:pPr>
         <w:pStyle w:val="Heading1"/>
       </w:pPr>
-      <w:bookmarkStart w:id="4" w:name="_Toc453087668"/>
+      <w:bookmarkStart w:id="3" w:name="_Toc453087668"/>
       <w:r>
         <w:lastRenderedPageBreak/>
         <w:t>AMDEC</w:t>
@@ -995,7 +973,7 @@
       <w:r>
         <w:t>Risques de gestion</w:t>
       </w:r>
-      <w:bookmarkEnd w:id="4"/>
+      <w:bookmarkEnd w:id="3"/>
     </w:p>
     <w:tbl>
       <w:tblPr>
@@ -4164,27 +4142,7 @@
                 <w:sz w:val="22"/>
                 <w:szCs w:val="22"/>
               </w:rPr>
-              <w:t>tiliser un outil de gestion de version de code (</w:t>
-            </w:r>
-            <w:proofErr w:type="spellStart"/>
-            <w:r>
-              <w:rPr>
-                <w:rFonts w:ascii="Calibri" w:hAnsi="Calibri"/>
-                <w:color w:val="000000"/>
-                <w:sz w:val="22"/>
-                <w:szCs w:val="22"/>
-              </w:rPr>
-              <w:t>GitHub</w:t>
-            </w:r>
-            <w:proofErr w:type="spellEnd"/>
-            <w:r>
-              <w:rPr>
-                <w:rFonts w:ascii="Calibri" w:hAnsi="Calibri"/>
-                <w:color w:val="000000"/>
-                <w:sz w:val="22"/>
-                <w:szCs w:val="22"/>
-              </w:rPr>
-              <w:t>)</w:t>
+              <w:t>tiliser un outil de gestion de version de code (GitHub)</w:t>
             </w:r>
           </w:p>
         </w:tc>
@@ -4358,12 +4316,12 @@
       <w:pPr>
         <w:pStyle w:val="Heading2"/>
       </w:pPr>
-      <w:bookmarkStart w:id="5" w:name="_Toc453087669"/>
+      <w:bookmarkStart w:id="4" w:name="_Toc453087669"/>
       <w:r>
         <w:lastRenderedPageBreak/>
         <w:t>Risque social</w:t>
       </w:r>
-      <w:bookmarkEnd w:id="5"/>
+      <w:bookmarkEnd w:id="4"/>
     </w:p>
     <w:tbl>
       <w:tblPr>
@@ -6708,12 +6666,12 @@
       <w:pPr>
         <w:pStyle w:val="Heading2"/>
       </w:pPr>
-      <w:bookmarkStart w:id="6" w:name="_Toc453087670"/>
+      <w:bookmarkStart w:id="5" w:name="_Toc453087670"/>
       <w:r>
         <w:lastRenderedPageBreak/>
         <w:t>Risques technologiques</w:t>
       </w:r>
-      <w:bookmarkEnd w:id="6"/>
+      <w:bookmarkEnd w:id="5"/>
     </w:p>
     <w:tbl>
       <w:tblPr>
@@ -12281,13 +12239,305 @@
     </w:tbl>
     <w:p>
       <w:pPr>
+        <w:spacing w:after="0" w:line="240" w:lineRule="auto"/>
+        <w:jc w:val="left"/>
         <w:rPr>
           <w:lang w:eastAsia="fr-CA"/>
         </w:rPr>
       </w:pPr>
     </w:p>
+    <w:p>
+      <w:pPr>
+        <w:spacing w:after="0" w:line="240" w:lineRule="auto"/>
+        <w:jc w:val="left"/>
+        <w:rPr>
+          <w:lang w:eastAsia="fr-CA"/>
+        </w:rPr>
+      </w:pPr>
+      <w:r>
+        <w:rPr>
+          <w:lang w:eastAsia="fr-CA"/>
+        </w:rPr>
+        <w:br w:type="page"/>
+      </w:r>
+    </w:p>
+    <w:p>
+      <w:pPr>
+        <w:spacing w:after="0" w:line="240" w:lineRule="auto"/>
+        <w:jc w:val="left"/>
+        <w:rPr>
+          <w:lang w:eastAsia="fr-CA"/>
+        </w:rPr>
+      </w:pPr>
+      <w:r>
+        <w:rPr>
+          <w:lang w:eastAsia="fr-CA"/>
+        </w:rPr>
+        <w:lastRenderedPageBreak/>
+        <w:t>Historique des versions</w:t>
+      </w:r>
+    </w:p>
+    <w:p>
+      <w:pPr>
+        <w:spacing w:after="0" w:line="240" w:lineRule="auto"/>
+        <w:jc w:val="left"/>
+        <w:rPr>
+          <w:lang w:eastAsia="fr-CA"/>
+        </w:rPr>
+      </w:pPr>
+    </w:p>
+    <w:tbl>
+      <w:tblPr>
+        <w:tblStyle w:val="TableGrid"/>
+        <w:tblW w:w="0" w:type="auto"/>
+        <w:tblLook w:val="04A0" w:firstRow="1" w:lastRow="0" w:firstColumn="1" w:lastColumn="0" w:noHBand="0" w:noVBand="1"/>
+      </w:tblPr>
+      <w:tblGrid>
+        <w:gridCol w:w="2984"/>
+        <w:gridCol w:w="2984"/>
+        <w:gridCol w:w="2984"/>
+        <w:gridCol w:w="2985"/>
+        <w:gridCol w:w="2985"/>
+      </w:tblGrid>
+      <w:tr>
+        <w:tc>
+          <w:tcPr>
+            <w:tcW w:w="2984" w:type="dxa"/>
+            <w:tcBorders>
+              <w:bottom w:val="single" w:sz="24" w:space="0" w:color="auto"/>
+            </w:tcBorders>
+          </w:tcPr>
+          <w:p>
+            <w:pPr>
+              <w:rPr>
+                <w:lang w:eastAsia="fr-CA"/>
+              </w:rPr>
+            </w:pPr>
+            <w:r>
+              <w:rPr>
+                <w:lang w:eastAsia="fr-CA"/>
+              </w:rPr>
+              <w:t>Nom :</w:t>
+            </w:r>
+          </w:p>
+        </w:tc>
+        <w:tc>
+          <w:tcPr>
+            <w:tcW w:w="2984" w:type="dxa"/>
+            <w:tcBorders>
+              <w:bottom w:val="single" w:sz="24" w:space="0" w:color="auto"/>
+            </w:tcBorders>
+          </w:tcPr>
+          <w:p>
+            <w:pPr>
+              <w:rPr>
+                <w:lang w:eastAsia="fr-CA"/>
+              </w:rPr>
+            </w:pPr>
+            <w:r>
+              <w:rPr>
+                <w:lang w:eastAsia="fr-CA"/>
+              </w:rPr>
+              <w:t>Date</w:t>
+            </w:r>
+          </w:p>
+        </w:tc>
+        <w:tc>
+          <w:tcPr>
+            <w:tcW w:w="2984" w:type="dxa"/>
+            <w:tcBorders>
+              <w:bottom w:val="single" w:sz="24" w:space="0" w:color="auto"/>
+            </w:tcBorders>
+          </w:tcPr>
+          <w:p>
+            <w:pPr>
+              <w:rPr>
+                <w:lang w:eastAsia="fr-CA"/>
+              </w:rPr>
+            </w:pPr>
+            <w:r>
+              <w:rPr>
+                <w:lang w:eastAsia="fr-CA"/>
+              </w:rPr>
+              <w:t>Modification</w:t>
+            </w:r>
+          </w:p>
+        </w:tc>
+        <w:tc>
+          <w:tcPr>
+            <w:tcW w:w="2985" w:type="dxa"/>
+            <w:tcBorders>
+              <w:bottom w:val="single" w:sz="24" w:space="0" w:color="auto"/>
+            </w:tcBorders>
+          </w:tcPr>
+          <w:p>
+            <w:pPr>
+              <w:rPr>
+                <w:lang w:eastAsia="fr-CA"/>
+              </w:rPr>
+            </w:pPr>
+            <w:r>
+              <w:rPr>
+                <w:lang w:eastAsia="fr-CA"/>
+              </w:rPr>
+              <w:t>Approuvé par</w:t>
+            </w:r>
+          </w:p>
+        </w:tc>
+        <w:tc>
+          <w:tcPr>
+            <w:tcW w:w="2985" w:type="dxa"/>
+            <w:tcBorders>
+              <w:bottom w:val="single" w:sz="24" w:space="0" w:color="auto"/>
+            </w:tcBorders>
+          </w:tcPr>
+          <w:p>
+            <w:pPr>
+              <w:rPr>
+                <w:lang w:eastAsia="fr-CA"/>
+              </w:rPr>
+            </w:pPr>
+            <w:r>
+              <w:rPr>
+                <w:lang w:eastAsia="fr-CA"/>
+              </w:rPr>
+              <w:t>Page modifié</w:t>
+            </w:r>
+          </w:p>
+        </w:tc>
+      </w:tr>
+      <w:tr>
+        <w:tc>
+          <w:tcPr>
+            <w:tcW w:w="2984" w:type="dxa"/>
+            <w:tcBorders>
+              <w:top w:val="single" w:sz="24" w:space="0" w:color="auto"/>
+              <w:bottom w:val="single" w:sz="24" w:space="0" w:color="auto"/>
+            </w:tcBorders>
+          </w:tcPr>
+          <w:p>
+            <w:pPr>
+              <w:rPr>
+                <w:lang w:eastAsia="fr-CA"/>
+              </w:rPr>
+            </w:pPr>
+            <w:r>
+              <w:rPr>
+                <w:lang w:eastAsia="fr-CA"/>
+              </w:rPr>
+              <w:t>Claude-Samuel Chrétien</w:t>
+            </w:r>
+          </w:p>
+        </w:tc>
+        <w:tc>
+          <w:tcPr>
+            <w:tcW w:w="2984" w:type="dxa"/>
+            <w:tcBorders>
+              <w:top w:val="single" w:sz="24" w:space="0" w:color="auto"/>
+              <w:bottom w:val="single" w:sz="24" w:space="0" w:color="auto"/>
+            </w:tcBorders>
+          </w:tcPr>
+          <w:p>
+            <w:pPr>
+              <w:rPr>
+                <w:lang w:eastAsia="fr-CA"/>
+              </w:rPr>
+            </w:pPr>
+            <w:r>
+              <w:rPr>
+                <w:lang w:eastAsia="fr-CA"/>
+              </w:rPr>
+              <w:t>29 Juin 2016</w:t>
+            </w:r>
+          </w:p>
+        </w:tc>
+        <w:tc>
+          <w:tcPr>
+            <w:tcW w:w="2984" w:type="dxa"/>
+            <w:tcBorders>
+              <w:top w:val="single" w:sz="24" w:space="0" w:color="auto"/>
+              <w:bottom w:val="single" w:sz="24" w:space="0" w:color="auto"/>
+            </w:tcBorders>
+          </w:tcPr>
+          <w:p>
+            <w:pPr>
+              <w:rPr>
+                <w:lang w:eastAsia="fr-CA"/>
+              </w:rPr>
+            </w:pPr>
+            <w:r>
+              <w:rPr>
+                <w:lang w:eastAsia="fr-CA"/>
+              </w:rPr>
+              <w:t>Ajout de l’historique des versions</w:t>
+            </w:r>
+          </w:p>
+        </w:tc>
+        <w:tc>
+          <w:tcPr>
+            <w:tcW w:w="2985" w:type="dxa"/>
+            <w:tcBorders>
+              <w:top w:val="single" w:sz="24" w:space="0" w:color="auto"/>
+              <w:bottom w:val="single" w:sz="24" w:space="0" w:color="auto"/>
+            </w:tcBorders>
+          </w:tcPr>
+          <w:p>
+            <w:pPr>
+              <w:rPr>
+                <w:lang w:eastAsia="fr-CA"/>
+              </w:rPr>
+            </w:pPr>
+            <w:r>
+              <w:rPr>
+                <w:lang w:eastAsia="fr-CA"/>
+              </w:rPr>
+              <w:t xml:space="preserve">Louis-Philippe </w:t>
+            </w:r>
+            <w:proofErr w:type="spellStart"/>
+            <w:r>
+              <w:rPr>
+                <w:lang w:eastAsia="fr-CA"/>
+              </w:rPr>
+              <w:t>Bardier</w:t>
+            </w:r>
+            <w:proofErr w:type="spellEnd"/>
+          </w:p>
+        </w:tc>
+        <w:tc>
+          <w:tcPr>
+            <w:tcW w:w="2985" w:type="dxa"/>
+            <w:tcBorders>
+              <w:top w:val="single" w:sz="24" w:space="0" w:color="auto"/>
+              <w:bottom w:val="single" w:sz="24" w:space="0" w:color="auto"/>
+            </w:tcBorders>
+          </w:tcPr>
+          <w:p>
+            <w:pPr>
+              <w:rPr>
+                <w:lang w:eastAsia="fr-CA"/>
+              </w:rPr>
+            </w:pPr>
+            <w:r>
+              <w:rPr>
+                <w:lang w:eastAsia="fr-CA"/>
+              </w:rPr>
+              <w:t>5</w:t>
+            </w:r>
+          </w:p>
+        </w:tc>
+      </w:tr>
+    </w:tbl>
+    <w:p>
+      <w:pPr>
+        <w:rPr>
+          <w:lang w:eastAsia="fr-CA"/>
+        </w:rPr>
+      </w:pPr>
+      <w:bookmarkStart w:id="6" w:name="_GoBack"/>
+      <w:bookmarkEnd w:id="6"/>
+    </w:p>
     <w:sectPr>
-      <w:headerReference w:type="default" r:id="rId11"/>
+      <w:headerReference w:type="default" r:id="rId9"/>
       <w:endnotePr>
         <w:numFmt w:val="decimal"/>
       </w:endnotePr>
@@ -12296,7 +12546,6 @@
       <w:pgNumType w:start="1"/>
       <w:cols w:space="708"/>
       <w:docGrid w:linePitch="360"/>
-      <w:printerSettings r:id="rId12"/>
     </w:sectPr>
   </w:body>
 </w:document>
@@ -12358,7 +12607,7 @@
             <w:noProof/>
             <w:lang w:val="fr-FR"/>
           </w:rPr>
-          <w:t>4</w:t>
+          <w:t>5</w:t>
         </w:r>
         <w:r>
           <w:fldChar w:fldCharType="end"/>
@@ -12432,7 +12681,7 @@
         <v:path o:extrusionok="f" gradientshapeok="t" o:connecttype="rect"/>
         <o:lock v:ext="edit" aspectratio="t"/>
       </v:shapetype>
-      <v:shape id="_x0000_i1054" type="#_x0000_t75" style="width:1pt;height:1pt;visibility:visible" o:bullet="t">
+      <v:shape id="_x0000_i1033" type="#_x0000_t75" style="width:1pt;height:1pt;visibility:visible" o:bullet="t">
         <v:imagedata r:id="rId1" o:title=""/>
       </v:shape>
     </w:pict>
@@ -18328,6 +18577,45 @@
       </w:tcPr>
     </w:tblStylePr>
   </w:style>
+  <w:style w:type="paragraph" w:styleId="Revision">
+    <w:name w:val="Revision"/>
+    <w:hidden/>
+    <w:uiPriority w:val="99"/>
+    <w:semiHidden/>
+    <w:rsid w:val="009D2338"/>
+    <w:rPr>
+      <w:rFonts w:asciiTheme="minorHAnsi" w:hAnsiTheme="minorHAnsi"/>
+      <w:sz w:val="24"/>
+      <w:szCs w:val="24"/>
+      <w:lang w:eastAsia="en-US"/>
+    </w:rPr>
+  </w:style>
+  <w:style w:type="paragraph" w:styleId="DocumentMap">
+    <w:name w:val="Document Map"/>
+    <w:basedOn w:val="Normal"/>
+    <w:link w:val="DocumentMapChar"/>
+    <w:semiHidden/>
+    <w:unhideWhenUsed/>
+    <w:rsid w:val="009D2338"/>
+    <w:pPr>
+      <w:spacing w:after="0" w:line="240" w:lineRule="auto"/>
+    </w:pPr>
+    <w:rPr>
+      <w:rFonts w:ascii="Times New Roman" w:hAnsi="Times New Roman"/>
+    </w:rPr>
+  </w:style>
+  <w:style w:type="character" w:customStyle="1" w:styleId="DocumentMapChar">
+    <w:name w:val="Document Map Char"/>
+    <w:basedOn w:val="DefaultParagraphFont"/>
+    <w:link w:val="DocumentMap"/>
+    <w:semiHidden/>
+    <w:rsid w:val="009D2338"/>
+    <w:rPr>
+      <w:sz w:val="24"/>
+      <w:szCs w:val="24"/>
+      <w:lang w:eastAsia="en-US"/>
+    </w:rPr>
+  </w:style>
 </w:styles>
 </file>
 
@@ -18664,7 +18952,7 @@
 </file>
 
 <file path=customXml/itemProps1.xml><?xml version="1.0" encoding="utf-8"?>
-<ds:datastoreItem xmlns:ds="http://schemas.openxmlformats.org/officeDocument/2006/customXml" ds:itemID="{D8F66451-2C16-AE43-8366-AAAD105EB37E}">
+<ds:datastoreItem xmlns:ds="http://schemas.openxmlformats.org/officeDocument/2006/customXml" ds:itemID="{A94011F3-4956-984C-96C6-735F19C4B3AB}">
   <ds:schemaRefs>
     <ds:schemaRef ds:uri="http://schemas.openxmlformats.org/officeDocument/2006/bibliography"/>
   </ds:schemaRefs>

</xml_diff>

<commit_message>
Création de l'historique des versions
</commit_message>
<xml_diff>
--- a/Gestion-des-risques.docx
+++ b/Gestion-des-risques.docx
@@ -12291,6 +12291,13 @@
         <w:tblStyle w:val="TableGrid"/>
         <w:tblW w:w="0" w:type="auto"/>
         <w:tblLook w:val="04A0" w:firstRow="1" w:lastRow="0" w:firstColumn="1" w:lastColumn="0" w:noHBand="0" w:noVBand="1"/>
+        <w:tblPrChange w:id="6" w:author="Claude Samuel Chrétien" w:date="2016-06-29T14:46:00Z">
+          <w:tblPr>
+            <w:tblStyle w:val="TableGrid"/>
+            <w:tblW w:w="0" w:type="auto"/>
+            <w:tblLook w:val="04A0" w:firstRow="1" w:lastRow="0" w:firstColumn="1" w:lastColumn="0" w:noHBand="0" w:noVBand="1"/>
+          </w:tblPr>
+        </w:tblPrChange>
       </w:tblPr>
       <w:tblGrid>
         <w:gridCol w:w="2984"/>
@@ -12298,6 +12305,15 @@
         <w:gridCol w:w="2984"/>
         <w:gridCol w:w="2985"/>
         <w:gridCol w:w="2985"/>
+        <w:tblGridChange w:id="7">
+          <w:tblGrid>
+            <w:gridCol w:w="2984"/>
+            <w:gridCol w:w="2984"/>
+            <w:gridCol w:w="2984"/>
+            <w:gridCol w:w="2985"/>
+            <w:gridCol w:w="2985"/>
+          </w:tblGrid>
+        </w:tblGridChange>
       </w:tblGrid>
       <w:tr>
         <w:tc>
@@ -12306,6 +12322,14 @@
             <w:tcBorders>
               <w:bottom w:val="single" w:sz="24" w:space="0" w:color="auto"/>
             </w:tcBorders>
+            <w:tcPrChange w:id="8" w:author="Claude Samuel Chrétien" w:date="2016-06-29T14:46:00Z">
+              <w:tcPr>
+                <w:tcW w:w="2984" w:type="dxa"/>
+                <w:tcBorders>
+                  <w:bottom w:val="single" w:sz="24" w:space="0" w:color="auto"/>
+                </w:tcBorders>
+              </w:tcPr>
+            </w:tcPrChange>
           </w:tcPr>
           <w:p>
             <w:pPr>
@@ -12327,6 +12351,14 @@
             <w:tcBorders>
               <w:bottom w:val="single" w:sz="24" w:space="0" w:color="auto"/>
             </w:tcBorders>
+            <w:tcPrChange w:id="9" w:author="Claude Samuel Chrétien" w:date="2016-06-29T14:46:00Z">
+              <w:tcPr>
+                <w:tcW w:w="2984" w:type="dxa"/>
+                <w:tcBorders>
+                  <w:bottom w:val="single" w:sz="24" w:space="0" w:color="auto"/>
+                </w:tcBorders>
+              </w:tcPr>
+            </w:tcPrChange>
           </w:tcPr>
           <w:p>
             <w:pPr>
@@ -12348,6 +12380,14 @@
             <w:tcBorders>
               <w:bottom w:val="single" w:sz="24" w:space="0" w:color="auto"/>
             </w:tcBorders>
+            <w:tcPrChange w:id="10" w:author="Claude Samuel Chrétien" w:date="2016-06-29T14:46:00Z">
+              <w:tcPr>
+                <w:tcW w:w="2984" w:type="dxa"/>
+                <w:tcBorders>
+                  <w:bottom w:val="single" w:sz="24" w:space="0" w:color="auto"/>
+                </w:tcBorders>
+              </w:tcPr>
+            </w:tcPrChange>
           </w:tcPr>
           <w:p>
             <w:pPr>
@@ -12369,6 +12409,14 @@
             <w:tcBorders>
               <w:bottom w:val="single" w:sz="24" w:space="0" w:color="auto"/>
             </w:tcBorders>
+            <w:tcPrChange w:id="11" w:author="Claude Samuel Chrétien" w:date="2016-06-29T14:46:00Z">
+              <w:tcPr>
+                <w:tcW w:w="2985" w:type="dxa"/>
+                <w:tcBorders>
+                  <w:bottom w:val="single" w:sz="24" w:space="0" w:color="auto"/>
+                </w:tcBorders>
+              </w:tcPr>
+            </w:tcPrChange>
           </w:tcPr>
           <w:p>
             <w:pPr>
@@ -12390,6 +12438,14 @@
             <w:tcBorders>
               <w:bottom w:val="single" w:sz="24" w:space="0" w:color="auto"/>
             </w:tcBorders>
+            <w:tcPrChange w:id="12" w:author="Claude Samuel Chrétien" w:date="2016-06-29T14:46:00Z">
+              <w:tcPr>
+                <w:tcW w:w="2985" w:type="dxa"/>
+                <w:tcBorders>
+                  <w:bottom w:val="single" w:sz="24" w:space="0" w:color="auto"/>
+                </w:tcBorders>
+              </w:tcPr>
+            </w:tcPrChange>
           </w:tcPr>
           <w:p>
             <w:pPr>
@@ -12412,8 +12468,17 @@
             <w:tcW w:w="2984" w:type="dxa"/>
             <w:tcBorders>
               <w:top w:val="single" w:sz="24" w:space="0" w:color="auto"/>
-              <w:bottom w:val="single" w:sz="24" w:space="0" w:color="auto"/>
-            </w:tcBorders>
+              <w:bottom w:val="single" w:sz="4" w:space="0" w:color="auto"/>
+            </w:tcBorders>
+            <w:tcPrChange w:id="13" w:author="Claude Samuel Chrétien" w:date="2016-06-29T14:46:00Z">
+              <w:tcPr>
+                <w:tcW w:w="2984" w:type="dxa"/>
+                <w:tcBorders>
+                  <w:top w:val="single" w:sz="24" w:space="0" w:color="auto"/>
+                  <w:bottom w:val="single" w:sz="24" w:space="0" w:color="auto"/>
+                </w:tcBorders>
+              </w:tcPr>
+            </w:tcPrChange>
           </w:tcPr>
           <w:p>
             <w:pPr>
@@ -12434,8 +12499,17 @@
             <w:tcW w:w="2984" w:type="dxa"/>
             <w:tcBorders>
               <w:top w:val="single" w:sz="24" w:space="0" w:color="auto"/>
-              <w:bottom w:val="single" w:sz="24" w:space="0" w:color="auto"/>
-            </w:tcBorders>
+              <w:bottom w:val="single" w:sz="4" w:space="0" w:color="auto"/>
+            </w:tcBorders>
+            <w:tcPrChange w:id="14" w:author="Claude Samuel Chrétien" w:date="2016-06-29T14:46:00Z">
+              <w:tcPr>
+                <w:tcW w:w="2984" w:type="dxa"/>
+                <w:tcBorders>
+                  <w:top w:val="single" w:sz="24" w:space="0" w:color="auto"/>
+                  <w:bottom w:val="single" w:sz="24" w:space="0" w:color="auto"/>
+                </w:tcBorders>
+              </w:tcPr>
+            </w:tcPrChange>
           </w:tcPr>
           <w:p>
             <w:pPr>
@@ -12456,8 +12530,17 @@
             <w:tcW w:w="2984" w:type="dxa"/>
             <w:tcBorders>
               <w:top w:val="single" w:sz="24" w:space="0" w:color="auto"/>
-              <w:bottom w:val="single" w:sz="24" w:space="0" w:color="auto"/>
-            </w:tcBorders>
+              <w:bottom w:val="single" w:sz="4" w:space="0" w:color="auto"/>
+            </w:tcBorders>
+            <w:tcPrChange w:id="15" w:author="Claude Samuel Chrétien" w:date="2016-06-29T14:46:00Z">
+              <w:tcPr>
+                <w:tcW w:w="2984" w:type="dxa"/>
+                <w:tcBorders>
+                  <w:top w:val="single" w:sz="24" w:space="0" w:color="auto"/>
+                  <w:bottom w:val="single" w:sz="24" w:space="0" w:color="auto"/>
+                </w:tcBorders>
+              </w:tcPr>
+            </w:tcPrChange>
           </w:tcPr>
           <w:p>
             <w:pPr>
@@ -12478,8 +12561,17 @@
             <w:tcW w:w="2985" w:type="dxa"/>
             <w:tcBorders>
               <w:top w:val="single" w:sz="24" w:space="0" w:color="auto"/>
-              <w:bottom w:val="single" w:sz="24" w:space="0" w:color="auto"/>
-            </w:tcBorders>
+              <w:bottom w:val="single" w:sz="4" w:space="0" w:color="auto"/>
+            </w:tcBorders>
+            <w:tcPrChange w:id="16" w:author="Claude Samuel Chrétien" w:date="2016-06-29T14:46:00Z">
+              <w:tcPr>
+                <w:tcW w:w="2985" w:type="dxa"/>
+                <w:tcBorders>
+                  <w:top w:val="single" w:sz="24" w:space="0" w:color="auto"/>
+                  <w:bottom w:val="single" w:sz="24" w:space="0" w:color="auto"/>
+                </w:tcBorders>
+              </w:tcPr>
+            </w:tcPrChange>
           </w:tcPr>
           <w:p>
             <w:pPr>
@@ -12508,8 +12600,17 @@
             <w:tcW w:w="2985" w:type="dxa"/>
             <w:tcBorders>
               <w:top w:val="single" w:sz="24" w:space="0" w:color="auto"/>
-              <w:bottom w:val="single" w:sz="24" w:space="0" w:color="auto"/>
-            </w:tcBorders>
+              <w:bottom w:val="single" w:sz="4" w:space="0" w:color="auto"/>
+            </w:tcBorders>
+            <w:tcPrChange w:id="17" w:author="Claude Samuel Chrétien" w:date="2016-06-29T14:46:00Z">
+              <w:tcPr>
+                <w:tcW w:w="2985" w:type="dxa"/>
+                <w:tcBorders>
+                  <w:top w:val="single" w:sz="24" w:space="0" w:color="auto"/>
+                  <w:bottom w:val="single" w:sz="24" w:space="0" w:color="auto"/>
+                </w:tcBorders>
+              </w:tcPr>
+            </w:tcPrChange>
           </w:tcPr>
           <w:p>
             <w:pPr>
@@ -12533,8 +12634,8 @@
           <w:lang w:eastAsia="fr-CA"/>
         </w:rPr>
       </w:pPr>
-      <w:bookmarkStart w:id="6" w:name="_GoBack"/>
-      <w:bookmarkEnd w:id="6"/>
+      <w:bookmarkStart w:id="18" w:name="_GoBack"/>
+      <w:bookmarkEnd w:id="18"/>
     </w:p>
     <w:sectPr>
       <w:headerReference w:type="default" r:id="rId9"/>
@@ -12681,7 +12782,7 @@
         <v:path o:extrusionok="f" gradientshapeok="t" o:connecttype="rect"/>
         <o:lock v:ext="edit" aspectratio="t"/>
       </v:shapetype>
-      <v:shape id="_x0000_i1033" type="#_x0000_t75" style="width:1pt;height:1pt;visibility:visible" o:bullet="t">
+      <v:shape id="_x0000_i1032" type="#_x0000_t75" style="width:1pt;height:1pt;visibility:visible" o:bullet="t">
         <v:imagedata r:id="rId1" o:title=""/>
       </v:shape>
     </w:pict>
@@ -16640,6 +16741,14 @@
   </w:num>
   <w:numIdMacAtCleanup w:val="19"/>
 </w:numbering>
+</file>
+
+<file path=word/people.xml><?xml version="1.0" encoding="utf-8"?>
+<w15:people xmlns:wpc="http://schemas.microsoft.com/office/word/2010/wordprocessingCanvas" xmlns:mo="http://schemas.microsoft.com/office/mac/office/2008/main" xmlns:mc="http://schemas.openxmlformats.org/markup-compatibility/2006" xmlns:mv="urn:schemas-microsoft-com:mac:vml" xmlns:o="urn:schemas-microsoft-com:office:office" xmlns:r="http://schemas.openxmlformats.org/officeDocument/2006/relationships" xmlns:m="http://schemas.openxmlformats.org/officeDocument/2006/math" xmlns:v="urn:schemas-microsoft-com:vml" xmlns:wp14="http://schemas.microsoft.com/office/word/2010/wordprocessingDrawing" xmlns:wp="http://schemas.openxmlformats.org/drawingml/2006/wordprocessingDrawing" xmlns:w10="urn:schemas-microsoft-com:office:word" xmlns:w="http://schemas.openxmlformats.org/wordprocessingml/2006/main" xmlns:w14="http://schemas.microsoft.com/office/word/2010/wordml" xmlns:w15="http://schemas.microsoft.com/office/word/2012/wordml" xmlns:wpg="http://schemas.microsoft.com/office/word/2010/wordprocessingGroup" xmlns:wpi="http://schemas.microsoft.com/office/word/2010/wordprocessingInk" xmlns:wne="http://schemas.microsoft.com/office/word/2006/wordml" xmlns:wps="http://schemas.microsoft.com/office/word/2010/wordprocessingShape" mc:Ignorable="w14 w15 wp14">
+  <w15:person w15:author="Claude Samuel Chrétien">
+    <w15:presenceInfo w15:providerId="None" w15:userId="Claude Samuel Chrétien"/>
+  </w15:person>
+</w15:people>
 </file>
 
 <file path=word/styles.xml><?xml version="1.0" encoding="utf-8"?>
@@ -18952,7 +19061,7 @@
 </file>
 
 <file path=customXml/itemProps1.xml><?xml version="1.0" encoding="utf-8"?>
-<ds:datastoreItem xmlns:ds="http://schemas.openxmlformats.org/officeDocument/2006/customXml" ds:itemID="{A94011F3-4956-984C-96C6-735F19C4B3AB}">
+<ds:datastoreItem xmlns:ds="http://schemas.openxmlformats.org/officeDocument/2006/customXml" ds:itemID="{82925359-DAE6-2A43-B398-E340C0AC9CC6}">
   <ds:schemaRefs>
     <ds:schemaRef ds:uri="http://schemas.openxmlformats.org/officeDocument/2006/bibliography"/>
   </ds:schemaRefs>

</xml_diff>